<commit_message>
Modification class diagram et test
</commit_message>
<xml_diff>
--- a/Documentation/tests.docx
+++ b/Documentation/tests.docx
@@ -63,17 +63,7 @@
           <w:sz w:val="28"/>
           <w:szCs w:val="32"/>
         </w:rPr>
-        <w:t>III.1.</w:t>
-      </w:r>
-      <w:r>
-        <w:rPr>
-          <w:rFonts w:ascii="Arial" w:eastAsia="Times New Roman" w:hAnsi="Arial" w:cs="Arial"/>
-          <w:b w:val="0"/>
-          <w:color w:val="000000"/>
-          <w:sz w:val="28"/>
-          <w:szCs w:val="32"/>
-        </w:rPr>
-        <w:t xml:space="preserve">1. </w:t>
+        <w:t xml:space="preserve">III.1.1. </w:t>
       </w:r>
       <w:proofErr w:type="spellStart"/>
       <w:r>
@@ -401,19 +391,7 @@
           </w:tcPr>
           <w:p>
             <w:r>
-              <w:t>u</w:t>
-            </w:r>
-            <w:r>
-              <w:t>ser</w:t>
-            </w:r>
-            <w:r>
-              <w:t xml:space="preserve">s </w:t>
-            </w:r>
-            <w:r>
-              <w:t xml:space="preserve"> providers government</w:t>
-            </w:r>
-            <w:r>
-              <w:t xml:space="preserve"> loop</w:t>
+              <w:t>users  providers government loop</w:t>
             </w:r>
           </w:p>
         </w:tc>
@@ -710,10 +688,7 @@
           <w:p>
             <w:proofErr w:type="spellStart"/>
             <w:r>
-              <w:t>userController.</w:t>
-            </w:r>
-            <w:r>
-              <w:t>getIndividualUsers</w:t>
+              <w:t>userController.getIndividualUsers</w:t>
             </w:r>
             <w:proofErr w:type="spellEnd"/>
             <w:r>
@@ -824,10 +799,7 @@
           <w:p>
             <w:proofErr w:type="spellStart"/>
             <w:r>
-              <w:t>userController.get</w:t>
-            </w:r>
-            <w:r>
-              <w:t>Providers</w:t>
+              <w:t>userController.getProviders</w:t>
             </w:r>
             <w:proofErr w:type="spellEnd"/>
             <w:r>
@@ -851,19 +823,7 @@
           </w:tcPr>
           <w:p>
             <w:r>
-              <w:t xml:space="preserve">Vector </w:t>
-            </w:r>
-            <w:r>
-              <w:t>of Provider</w:t>
-            </w:r>
-            <w:r>
-              <w:t>s</w:t>
-            </w:r>
-            <w:r>
-              <w:t xml:space="preserve"> objects with identifiers : Provider0 and Provider</w:t>
-            </w:r>
-            <w:r>
-              <w:t xml:space="preserve">1 </w:t>
+              <w:t xml:space="preserve">Vector of Providers objects with identifiers : Provider0 and Provider1 </w:t>
             </w:r>
           </w:p>
         </w:tc>
@@ -886,13 +846,7 @@
         <w:rPr>
           <w:color w:val="auto"/>
         </w:rPr>
-        <w:t>GetPr</w:t>
-      </w:r>
-      <w:r>
-        <w:rPr>
-          <w:color w:val="auto"/>
-        </w:rPr>
-        <w:t>ivilege</w:t>
+        <w:t>GetPrivilege</w:t>
       </w:r>
       <w:proofErr w:type="spellEnd"/>
     </w:p>
@@ -948,20 +902,11 @@
           <w:p>
             <w:proofErr w:type="spellStart"/>
             <w:r>
-              <w:t>userController.get</w:t>
-            </w:r>
-            <w:r>
-              <w:t>Privilege</w:t>
-            </w:r>
-            <w:proofErr w:type="spellEnd"/>
-            <w:r>
-              <w:t>(</w:t>
-            </w:r>
-            <w:r>
-              <w:t>string identifier</w:t>
-            </w:r>
-            <w:r>
-              <w:t>)</w:t>
+              <w:t>userController.getPrivilege</w:t>
+            </w:r>
+            <w:proofErr w:type="spellEnd"/>
+            <w:r>
+              <w:t>(string identifier)</w:t>
             </w:r>
           </w:p>
         </w:tc>
@@ -1053,10 +998,7 @@
           </w:tcPr>
           <w:p>
             <w:r>
-              <w:t>Provider</w:t>
-            </w:r>
-            <w:r>
-              <w:t>0</w:t>
+              <w:t>Provider0</w:t>
             </w:r>
           </w:p>
         </w:tc>
@@ -1327,13 +1269,7 @@
         <w:rPr>
           <w:color w:val="auto"/>
         </w:rPr>
-        <w:t>et</w:t>
-      </w:r>
-      <w:r>
-        <w:rPr>
-          <w:color w:val="auto"/>
-        </w:rPr>
-        <w:t>Sensors</w:t>
+        <w:t>etSensors</w:t>
       </w:r>
       <w:proofErr w:type="spellEnd"/>
     </w:p>
@@ -1389,13 +1325,7 @@
           <w:p>
             <w:proofErr w:type="spellStart"/>
             <w:r>
-              <w:t>sensor</w:t>
-            </w:r>
-            <w:r>
-              <w:t>Controller.get</w:t>
-            </w:r>
-            <w:r>
-              <w:t>Sensors</w:t>
+              <w:t>sensorController.getSensors</w:t>
             </w:r>
             <w:proofErr w:type="spellEnd"/>
             <w:r>
@@ -1419,16 +1349,7 @@
           </w:tcPr>
           <w:p>
             <w:r>
-              <w:t xml:space="preserve">Vector of </w:t>
-            </w:r>
-            <w:r>
-              <w:t>Sensor</w:t>
-            </w:r>
-            <w:r>
-              <w:t xml:space="preserve"> objects with identifiers : </w:t>
-            </w:r>
-            <w:r>
-              <w:t>Sensor0 and Sensor1</w:t>
+              <w:t>Vector of Sensor objects with identifiers : Sensor0 and Sensor1</w:t>
             </w:r>
           </w:p>
         </w:tc>
@@ -1519,20 +1440,11 @@
           <w:p>
             <w:proofErr w:type="spellStart"/>
             <w:r>
-              <w:t>sensor</w:t>
-            </w:r>
-            <w:r>
-              <w:t>Controller.getSensors</w:t>
-            </w:r>
-            <w:proofErr w:type="spellEnd"/>
-            <w:r>
-              <w:t>(</w:t>
-            </w:r>
-            <w:r>
-              <w:t>string identifier</w:t>
-            </w:r>
-            <w:r>
-              <w:t>)</w:t>
+              <w:t>sensorController.getSensors</w:t>
+            </w:r>
+            <w:proofErr w:type="spellEnd"/>
+            <w:r>
+              <w:t>(string identifier)</w:t>
             </w:r>
           </w:p>
         </w:tc>
@@ -1633,10 +1545,7 @@
           </w:tcPr>
           <w:p>
             <w:r>
-              <w:t>Sens</w:t>
-            </w:r>
-            <w:r>
-              <w:t>or101</w:t>
+              <w:t>Sensor101</w:t>
             </w:r>
           </w:p>
         </w:tc>
@@ -1681,6 +1590,13 @@
         </w:rPr>
         <w:t xml:space="preserve"> </w:t>
       </w:r>
+      <w:r>
+        <w:rPr>
+          <w:color w:val="auto"/>
+          <w:lang w:val="fr-FR"/>
+        </w:rPr>
+        <w:t xml:space="preserve"> </w:t>
+      </w:r>
       <w:proofErr w:type="spellStart"/>
       <w:r>
         <w:rPr>
@@ -1695,39 +1611,7 @@
           <w:color w:val="auto"/>
           <w:lang w:val="fr-FR"/>
         </w:rPr>
-        <w:t xml:space="preserve"> (à modifier en </w:t>
-      </w:r>
-      <w:proofErr w:type="spellStart"/>
-      <w:r>
-        <w:rPr>
-          <w:color w:val="auto"/>
-          <w:lang w:val="fr-FR"/>
-        </w:rPr>
-        <w:t>function</w:t>
-      </w:r>
-      <w:proofErr w:type="spellEnd"/>
-      <w:r>
-        <w:rPr>
-          <w:color w:val="auto"/>
-          <w:lang w:val="fr-FR"/>
-        </w:rPr>
-        <w:t xml:space="preserve"> des </w:t>
-      </w:r>
-      <w:proofErr w:type="spellStart"/>
-      <w:r>
-        <w:rPr>
-          <w:color w:val="auto"/>
-          <w:lang w:val="fr-FR"/>
-        </w:rPr>
-        <w:t>algos</w:t>
-      </w:r>
-      <w:proofErr w:type="spellEnd"/>
-      <w:r>
-        <w:rPr>
-          <w:color w:val="auto"/>
-          <w:lang w:val="fr-FR"/>
-        </w:rPr>
-        <w:t>)</w:t>
+        <w:t xml:space="preserve"> </w:t>
       </w:r>
     </w:p>
     <w:p>
@@ -1736,6 +1620,280 @@
           <w:lang w:val="fr-FR"/>
         </w:rPr>
       </w:pPr>
+    </w:p>
+    <w:p>
+      <w:r>
+        <w:t xml:space="preserve">This </w:t>
+      </w:r>
+      <w:r>
+        <w:t>method uses several o</w:t>
+      </w:r>
+      <w:r>
+        <w:t>ther functions to produce the wanted result</w:t>
+      </w:r>
+      <w:r>
+        <w:t>:</w:t>
+      </w:r>
+    </w:p>
+    <w:p>
+      <w:pPr>
+        <w:pStyle w:val="Paragraphedeliste"/>
+        <w:numPr>
+          <w:ilvl w:val="0"/>
+          <w:numId w:val="15"/>
+        </w:numPr>
+      </w:pPr>
+      <w:proofErr w:type="spellStart"/>
+      <w:r>
+        <w:t>removeAllMeasurementsFromSensor</w:t>
+      </w:r>
+      <w:proofErr w:type="spellEnd"/>
+      <w:r>
+        <w:t>(Measurement[] measurements, Sensor sensor)</w:t>
+      </w:r>
+    </w:p>
+    <w:tbl>
+      <w:tblPr>
+        <w:tblStyle w:val="Grilledutableau"/>
+        <w:tblW w:w="0" w:type="auto"/>
+        <w:tblLayout w:type="fixed"/>
+        <w:tblLook w:val="04A0" w:firstRow="1" w:lastRow="0" w:firstColumn="1" w:lastColumn="0" w:noHBand="0" w:noVBand="1"/>
+      </w:tblPr>
+      <w:tblGrid>
+        <w:gridCol w:w="3652"/>
+        <w:gridCol w:w="2835"/>
+        <w:gridCol w:w="2801"/>
+      </w:tblGrid>
+      <w:tr>
+        <w:tc>
+          <w:tcPr>
+            <w:tcW w:w="3652" w:type="dxa"/>
+          </w:tcPr>
+          <w:p>
+            <w:pPr>
+              <w:ind w:left="360"/>
+            </w:pPr>
+            <w:r>
+              <w:t>Tested Function</w:t>
+            </w:r>
+          </w:p>
+        </w:tc>
+        <w:tc>
+          <w:tcPr>
+            <w:tcW w:w="2835" w:type="dxa"/>
+          </w:tcPr>
+          <w:p>
+            <w:r>
+              <w:t>Input</w:t>
+            </w:r>
+          </w:p>
+        </w:tc>
+        <w:tc>
+          <w:tcPr>
+            <w:tcW w:w="2801" w:type="dxa"/>
+          </w:tcPr>
+          <w:p>
+            <w:r>
+              <w:t>Output</w:t>
+            </w:r>
+          </w:p>
+        </w:tc>
+      </w:tr>
+      <w:tr>
+        <w:tc>
+          <w:tcPr>
+            <w:tcW w:w="3652" w:type="dxa"/>
+          </w:tcPr>
+          <w:p>
+            <w:proofErr w:type="spellStart"/>
+            <w:proofErr w:type="gramStart"/>
+            <w:r>
+              <w:t>sensorController</w:t>
+            </w:r>
+            <w:proofErr w:type="spellEnd"/>
+            <w:proofErr w:type="gramEnd"/>
+            <w:r>
+              <w:t>.</w:t>
+            </w:r>
+            <w:r>
+              <w:t xml:space="preserve"> </w:t>
+            </w:r>
+            <w:proofErr w:type="spellStart"/>
+            <w:r>
+              <w:t>removeAllMeasurementsFromSensor</w:t>
+            </w:r>
+            <w:proofErr w:type="spellEnd"/>
+            <w:r>
+              <w:t>(Measurement[] measurements, Sensor sensor)</w:t>
+            </w:r>
+          </w:p>
+        </w:tc>
+        <w:tc>
+          <w:tcPr>
+            <w:tcW w:w="2835" w:type="dxa"/>
+          </w:tcPr>
+          <w:p>
+            <w:proofErr w:type="spellStart"/>
+            <w:r>
+              <w:t>getAllMeasurements</w:t>
+            </w:r>
+            <w:proofErr w:type="spellEnd"/>
+            <w:r>
+              <w:t xml:space="preserve">() </w:t>
+            </w:r>
+            <w:r>
+              <w:t>Sensor0</w:t>
+            </w:r>
+          </w:p>
+        </w:tc>
+        <w:tc>
+          <w:tcPr>
+            <w:tcW w:w="2801" w:type="dxa"/>
+          </w:tcPr>
+          <w:p>
+            <w:r>
+              <w:t>Will give all the measurement except sensor0’s ones : Her we only have sensor1’s measurements</w:t>
+            </w:r>
+          </w:p>
+          <w:p/>
+        </w:tc>
+      </w:tr>
+    </w:tbl>
+    <w:p/>
+    <w:tbl>
+      <w:tblPr>
+        <w:tblStyle w:val="Grilledutableau"/>
+        <w:tblW w:w="0" w:type="auto"/>
+        <w:tblLook w:val="04A0" w:firstRow="1" w:lastRow="0" w:firstColumn="1" w:lastColumn="0" w:noHBand="0" w:noVBand="1"/>
+      </w:tblPr>
+      <w:tblGrid>
+        <w:gridCol w:w="5024"/>
+        <w:gridCol w:w="2216"/>
+        <w:gridCol w:w="2048"/>
+      </w:tblGrid>
+      <w:tr>
+        <w:tc>
+          <w:tcPr>
+            <w:tcW w:w="4361" w:type="dxa"/>
+          </w:tcPr>
+          <w:p>
+            <w:r>
+              <w:t>Tested Function</w:t>
+            </w:r>
+          </w:p>
+        </w:tc>
+        <w:tc>
+          <w:tcPr>
+            <w:tcW w:w="1780" w:type="dxa"/>
+          </w:tcPr>
+          <w:p>
+            <w:r>
+              <w:t>Input</w:t>
+            </w:r>
+          </w:p>
+        </w:tc>
+        <w:tc>
+          <w:tcPr>
+            <w:tcW w:w="3071" w:type="dxa"/>
+          </w:tcPr>
+          <w:p>
+            <w:r>
+              <w:t>Output</w:t>
+            </w:r>
+          </w:p>
+        </w:tc>
+      </w:tr>
+      <w:tr>
+        <w:tc>
+          <w:tcPr>
+            <w:tcW w:w="4361" w:type="dxa"/>
+          </w:tcPr>
+          <w:p>
+            <w:proofErr w:type="spellStart"/>
+            <w:proofErr w:type="gramStart"/>
+            <w:r>
+              <w:t>sensorController</w:t>
+            </w:r>
+            <w:proofErr w:type="spellEnd"/>
+            <w:proofErr w:type="gramEnd"/>
+            <w:r>
+              <w:t>.</w:t>
+            </w:r>
+            <w:r>
+              <w:t xml:space="preserve"> </w:t>
+            </w:r>
+            <w:proofErr w:type="spellStart"/>
+            <w:r>
+              <w:t>removeAllMeasurementsFromSensor</w:t>
+            </w:r>
+            <w:proofErr w:type="spellEnd"/>
+            <w:r>
+              <w:t>(Measurement[] measurements, Sensor sensor)</w:t>
+            </w:r>
+          </w:p>
+        </w:tc>
+        <w:tc>
+          <w:tcPr>
+            <w:tcW w:w="1780" w:type="dxa"/>
+          </w:tcPr>
+          <w:p>
+            <w:proofErr w:type="spellStart"/>
+            <w:r>
+              <w:t>get</w:t>
+            </w:r>
+            <w:r>
+              <w:t>All</w:t>
+            </w:r>
+            <w:r>
+              <w:t>Measurements</w:t>
+            </w:r>
+            <w:proofErr w:type="spellEnd"/>
+            <w:r>
+              <w:t xml:space="preserve">() </w:t>
+            </w:r>
+            <w:r>
+              <w:t>sensor101</w:t>
+            </w:r>
+          </w:p>
+        </w:tc>
+        <w:tc>
+          <w:tcPr>
+            <w:tcW w:w="3071" w:type="dxa"/>
+          </w:tcPr>
+          <w:p>
+            <w:r>
+              <w:t>null</w:t>
+            </w:r>
+          </w:p>
+        </w:tc>
+      </w:tr>
+    </w:tbl>
+    <w:p/>
+    <w:p>
+      <w:r>
+        <w:br w:type="page"/>
+      </w:r>
+    </w:p>
+    <w:p>
+      <w:pPr>
+        <w:pStyle w:val="Paragraphedeliste"/>
+        <w:numPr>
+          <w:ilvl w:val="0"/>
+          <w:numId w:val="15"/>
+        </w:numPr>
+      </w:pPr>
+      <w:r>
+        <w:lastRenderedPageBreak/>
+        <w:t xml:space="preserve">FR5_malfunctioningAnalysis(in </w:t>
+      </w:r>
+      <w:proofErr w:type="spellStart"/>
+      <w:r>
+        <w:t>sensorToCheck:Sensor</w:t>
+      </w:r>
+      <w:proofErr w:type="spellEnd"/>
+      <w:r>
+        <w:t>): double</w:t>
+      </w:r>
     </w:p>
     <w:tbl>
       <w:tblPr>
@@ -1744,14 +1902,14 @@
         <w:tblLook w:val="04A0" w:firstRow="1" w:lastRow="0" w:firstColumn="1" w:lastColumn="0" w:noHBand="0" w:noVBand="1"/>
       </w:tblPr>
       <w:tblGrid>
-        <w:gridCol w:w="4406"/>
-        <w:gridCol w:w="2452"/>
-        <w:gridCol w:w="2430"/>
+        <w:gridCol w:w="4928"/>
+        <w:gridCol w:w="1701"/>
+        <w:gridCol w:w="2659"/>
       </w:tblGrid>
       <w:tr>
         <w:tc>
           <w:tcPr>
-            <w:tcW w:w="3070" w:type="dxa"/>
+            <w:tcW w:w="4928" w:type="dxa"/>
           </w:tcPr>
           <w:p>
             <w:r>
@@ -1761,7 +1919,7 @@
         </w:tc>
         <w:tc>
           <w:tcPr>
-            <w:tcW w:w="3071" w:type="dxa"/>
+            <w:tcW w:w="1701" w:type="dxa"/>
           </w:tcPr>
           <w:p>
             <w:r>
@@ -1771,7 +1929,7 @@
         </w:tc>
         <w:tc>
           <w:tcPr>
-            <w:tcW w:w="3071" w:type="dxa"/>
+            <w:tcW w:w="2659" w:type="dxa"/>
           </w:tcPr>
           <w:p>
             <w:r>
@@ -1783,26 +1941,22 @@
       <w:tr>
         <w:tc>
           <w:tcPr>
-            <w:tcW w:w="3070" w:type="dxa"/>
-          </w:tcPr>
-          <w:p>
-            <w:proofErr w:type="spellStart"/>
-            <w:r>
-              <w:t>sensorController.</w:t>
-            </w:r>
-            <w:r>
-              <w:t>malfuncti</w:t>
-            </w:r>
-            <w:r>
-              <w:t>oningAnalysis</w:t>
-            </w:r>
-            <w:proofErr w:type="spellEnd"/>
-            <w:r>
-              <w:t xml:space="preserve">(string </w:t>
-            </w:r>
-            <w:proofErr w:type="spellStart"/>
-            <w:r>
-              <w:t>sensorId</w:t>
+            <w:tcW w:w="4928" w:type="dxa"/>
+          </w:tcPr>
+          <w:p>
+            <w:proofErr w:type="spellStart"/>
+            <w:proofErr w:type="gramStart"/>
+            <w:r>
+              <w:t>sensorController</w:t>
+            </w:r>
+            <w:proofErr w:type="spellEnd"/>
+            <w:proofErr w:type="gramEnd"/>
+            <w:r>
+              <w:t xml:space="preserve">. FR5_malfunctioningAnalysis(Sensor </w:t>
+            </w:r>
+            <w:proofErr w:type="spellStart"/>
+            <w:r>
+              <w:t>sensorToCheck</w:t>
             </w:r>
             <w:proofErr w:type="spellEnd"/>
             <w:r>
@@ -1812,19 +1966,26 @@
         </w:tc>
         <w:tc>
           <w:tcPr>
-            <w:tcW w:w="3071" w:type="dxa"/>
-          </w:tcPr>
-          <w:p>
-            <w:r>
-              <w:t>Sensor0</w:t>
-            </w:r>
-          </w:p>
-        </w:tc>
-        <w:tc>
-          <w:tcPr>
-            <w:tcW w:w="3071" w:type="dxa"/>
-          </w:tcPr>
-          <w:p/>
+            <w:tcW w:w="1701" w:type="dxa"/>
+          </w:tcPr>
+          <w:p>
+            <w:r>
+              <w:t>s</w:t>
+            </w:r>
+            <w:r>
+              <w:t>ensor0</w:t>
+            </w:r>
+          </w:p>
+        </w:tc>
+        <w:tc>
+          <w:tcPr>
+            <w:tcW w:w="2659" w:type="dxa"/>
+          </w:tcPr>
+          <w:p>
+            <w:r>
+              <w:t>0.08</w:t>
+            </w:r>
+          </w:p>
         </w:tc>
       </w:tr>
     </w:tbl>
@@ -1891,20 +2052,12 @@
             <w:r>
               <w:t xml:space="preserve"> </w:t>
             </w:r>
-            <w:proofErr w:type="spellStart"/>
-            <w:r>
-              <w:t>malfuncti</w:t>
-            </w:r>
-            <w:r>
-              <w:t>oningAnalysis</w:t>
-            </w:r>
-            <w:proofErr w:type="spellEnd"/>
-            <w:r>
-              <w:t xml:space="preserve">(string </w:t>
-            </w:r>
-            <w:proofErr w:type="spellStart"/>
-            <w:r>
-              <w:t>sensorId</w:t>
+            <w:r>
+              <w:t xml:space="preserve">FR5_malfunctioningAnalysis(Sensor </w:t>
+            </w:r>
+            <w:proofErr w:type="spellStart"/>
+            <w:r>
+              <w:t>sensorToCheck</w:t>
             </w:r>
             <w:proofErr w:type="spellEnd"/>
             <w:r>
@@ -1918,7 +2071,10 @@
           </w:tcPr>
           <w:p>
             <w:r>
-              <w:t>Sensor101</w:t>
+              <w:t>s</w:t>
+            </w:r>
+            <w:r>
+              <w:t>ensor101</w:t>
             </w:r>
           </w:p>
         </w:tc>
@@ -1935,11 +2091,6 @@
       </w:tr>
     </w:tbl>
     <w:p/>
-    <w:p>
-      <w:r>
-        <w:br w:type="page"/>
-      </w:r>
-    </w:p>
     <w:p>
       <w:pPr>
         <w:pStyle w:val="Titre3"/>
@@ -1956,7 +2107,6 @@
         <w:rPr>
           <w:color w:val="auto"/>
         </w:rPr>
-        <w:lastRenderedPageBreak/>
         <w:t>MeanAir</w:t>
       </w:r>
       <w:proofErr w:type="spellEnd"/>
@@ -1968,19 +2118,6 @@
       </w:r>
     </w:p>
     <w:p/>
-    <w:p>
-      <w:r>
-        <w:t xml:space="preserve">For the mean air quality, we take the sensors included in the surface, and then we do a mean for the measurements according to their attribute. Finally we take each mean that we link to the corresponding </w:t>
-      </w:r>
-      <w:proofErr w:type="spellStart"/>
-      <w:r>
-        <w:t>Atmo</w:t>
-      </w:r>
-      <w:proofErr w:type="spellEnd"/>
-      <w:r>
-        <w:t xml:space="preserve"> index.</w:t>
-      </w:r>
-    </w:p>
     <w:tbl>
       <w:tblPr>
         <w:tblStyle w:val="Grilledutableau"/>
@@ -2164,27 +2301,10 @@
           </w:tcPr>
           <w:p>
             <w:r>
-              <w:t xml:space="preserve">3.5 </w:t>
-            </w:r>
-          </w:p>
-          <w:p>
-            <w:r>
-              <w:t>O3 : good</w:t>
-            </w:r>
-          </w:p>
-          <w:p>
-            <w:r>
-              <w:t>NO2 : good</w:t>
-            </w:r>
-          </w:p>
-          <w:p>
-            <w:r>
-              <w:t xml:space="preserve">S02 : very good </w:t>
-            </w:r>
-          </w:p>
-          <w:p>
-            <w:r>
-              <w:t xml:space="preserve">PM10 : mediocre </w:t>
+              <w:t>mediocre</w:t>
+            </w:r>
+            <w:r>
+              <w:t xml:space="preserve"> </w:t>
             </w:r>
           </w:p>
         </w:tc>
@@ -2354,9 +2474,149 @@
         <w:t>Compare Sensors</w:t>
       </w:r>
     </w:p>
+    <w:p/>
     <w:p>
       <w:r>
-        <w:t>To compare sensor we first compare the similarity between each measurements with the same attributes by computing a percentage. Then we do the mean of the results.</w:t>
+        <w:t xml:space="preserve">This </w:t>
+      </w:r>
+      <w:r>
+        <w:t>method uses several o</w:t>
+      </w:r>
+      <w:r>
+        <w:t>ther functions to produce the wanted result</w:t>
+      </w:r>
+      <w:r>
+        <w:t>:</w:t>
+      </w:r>
+    </w:p>
+    <w:p>
+      <w:pPr>
+        <w:pStyle w:val="Paragraphedeliste"/>
+        <w:numPr>
+          <w:ilvl w:val="0"/>
+          <w:numId w:val="18"/>
+        </w:numPr>
+        <w:rPr>
+          <w:lang w:val="fr-FR"/>
+        </w:rPr>
+      </w:pPr>
+      <w:r>
+        <w:rPr>
+          <w:lang w:val="fr-FR"/>
+        </w:rPr>
+        <w:t>FR7_</w:t>
+      </w:r>
+      <w:proofErr w:type="gramStart"/>
+      <w:r>
+        <w:rPr>
+          <w:lang w:val="fr-FR"/>
+        </w:rPr>
+        <w:t>averageValue(</w:t>
+      </w:r>
+      <w:proofErr w:type="spellStart"/>
+      <w:proofErr w:type="gramEnd"/>
+      <w:r>
+        <w:rPr>
+          <w:lang w:val="fr-FR"/>
+        </w:rPr>
+        <w:t>Sensor</w:t>
+      </w:r>
+      <w:proofErr w:type="spellEnd"/>
+      <w:r>
+        <w:rPr>
+          <w:lang w:val="fr-FR"/>
+        </w:rPr>
+        <w:t xml:space="preserve"> </w:t>
+      </w:r>
+      <w:proofErr w:type="spellStart"/>
+      <w:r>
+        <w:rPr>
+          <w:lang w:val="fr-FR"/>
+        </w:rPr>
+        <w:t>sensor</w:t>
+      </w:r>
+      <w:proofErr w:type="spellEnd"/>
+      <w:r>
+        <w:rPr>
+          <w:lang w:val="fr-FR"/>
+        </w:rPr>
+        <w:t xml:space="preserve">, </w:t>
+      </w:r>
+      <w:proofErr w:type="spellStart"/>
+      <w:r>
+        <w:rPr>
+          <w:lang w:val="fr-FR"/>
+        </w:rPr>
+        <w:t>Attibute</w:t>
+      </w:r>
+      <w:proofErr w:type="spellEnd"/>
+      <w:r>
+        <w:rPr>
+          <w:lang w:val="fr-FR"/>
+        </w:rPr>
+        <w:t xml:space="preserve"> </w:t>
+      </w:r>
+      <w:proofErr w:type="spellStart"/>
+      <w:r>
+        <w:rPr>
+          <w:lang w:val="fr-FR"/>
+        </w:rPr>
+        <w:t>targetAttribute</w:t>
+      </w:r>
+      <w:proofErr w:type="spellEnd"/>
+      <w:r>
+        <w:rPr>
+          <w:lang w:val="fr-FR"/>
+        </w:rPr>
+        <w:t xml:space="preserve">, </w:t>
+      </w:r>
+      <w:proofErr w:type="spellStart"/>
+      <w:r>
+        <w:rPr>
+          <w:lang w:val="fr-FR"/>
+        </w:rPr>
+        <w:t>time_t</w:t>
+      </w:r>
+      <w:proofErr w:type="spellEnd"/>
+      <w:r>
+        <w:rPr>
+          <w:lang w:val="fr-FR"/>
+        </w:rPr>
+        <w:t xml:space="preserve"> </w:t>
+      </w:r>
+      <w:r>
+        <w:rPr>
+          <w:lang w:val="fr-FR"/>
+        </w:rPr>
+        <w:t xml:space="preserve"> t1, </w:t>
+      </w:r>
+      <w:proofErr w:type="spellStart"/>
+      <w:r>
+        <w:rPr>
+          <w:lang w:val="fr-FR"/>
+        </w:rPr>
+        <w:t>time_t</w:t>
+      </w:r>
+      <w:proofErr w:type="spellEnd"/>
+      <w:r>
+        <w:rPr>
+          <w:lang w:val="fr-FR"/>
+        </w:rPr>
+        <w:t xml:space="preserve"> </w:t>
+      </w:r>
+      <w:r>
+        <w:rPr>
+          <w:lang w:val="fr-FR"/>
+        </w:rPr>
+        <w:t xml:space="preserve"> t2) </w:t>
+      </w:r>
+    </w:p>
+    <w:p>
+      <w:r>
+        <w:t xml:space="preserve">Compute the average value of all its measurements </w:t>
+      </w:r>
+      <w:r>
+        <w:t>for the given attribute</w:t>
       </w:r>
     </w:p>
     <w:tbl>
@@ -2403,40 +2663,625 @@
         </w:tc>
       </w:tr>
       <w:tr>
+        <w:trPr>
+          <w:trHeight w:val="1406"/>
+        </w:trPr>
         <w:tc>
           <w:tcPr>
             <w:tcW w:w="3070" w:type="dxa"/>
           </w:tcPr>
           <w:p>
-            <w:proofErr w:type="spellStart"/>
+            <w:pPr>
+              <w:rPr>
+                <w:lang w:val="fr-FR"/>
+              </w:rPr>
+            </w:pPr>
+            <w:proofErr w:type="spellStart"/>
+            <w:r>
+              <w:rPr>
+                <w:lang w:val="fr-FR"/>
+              </w:rPr>
+              <w:t>sensorController</w:t>
+            </w:r>
+            <w:proofErr w:type="spellEnd"/>
+            <w:r>
+              <w:rPr>
+                <w:lang w:val="fr-FR"/>
+              </w:rPr>
+              <w:t>. FR7_</w:t>
+            </w:r>
             <w:proofErr w:type="gramStart"/>
             <w:r>
+              <w:rPr>
+                <w:lang w:val="fr-FR"/>
+              </w:rPr>
+              <w:t>averageValue(</w:t>
+            </w:r>
+            <w:proofErr w:type="spellStart"/>
+            <w:proofErr w:type="gramEnd"/>
+            <w:r>
+              <w:rPr>
+                <w:lang w:val="fr-FR"/>
+              </w:rPr>
+              <w:t>Sensor</w:t>
+            </w:r>
+            <w:proofErr w:type="spellEnd"/>
+            <w:r>
+              <w:rPr>
+                <w:lang w:val="fr-FR"/>
+              </w:rPr>
+              <w:t xml:space="preserve"> </w:t>
+            </w:r>
+            <w:proofErr w:type="spellStart"/>
+            <w:r>
+              <w:rPr>
+                <w:lang w:val="fr-FR"/>
+              </w:rPr>
+              <w:t>sensor</w:t>
+            </w:r>
+            <w:proofErr w:type="spellEnd"/>
+            <w:r>
+              <w:rPr>
+                <w:lang w:val="fr-FR"/>
+              </w:rPr>
+              <w:t xml:space="preserve">, </w:t>
+            </w:r>
+            <w:proofErr w:type="spellStart"/>
+            <w:r>
+              <w:rPr>
+                <w:lang w:val="fr-FR"/>
+              </w:rPr>
+              <w:t>Attibute</w:t>
+            </w:r>
+            <w:proofErr w:type="spellEnd"/>
+            <w:r>
+              <w:rPr>
+                <w:lang w:val="fr-FR"/>
+              </w:rPr>
+              <w:t xml:space="preserve"> </w:t>
+            </w:r>
+            <w:proofErr w:type="spellStart"/>
+            <w:r>
+              <w:rPr>
+                <w:lang w:val="fr-FR"/>
+              </w:rPr>
+              <w:t>targetAttribute</w:t>
+            </w:r>
+            <w:proofErr w:type="spellEnd"/>
+            <w:r>
+              <w:rPr>
+                <w:lang w:val="fr-FR"/>
+              </w:rPr>
+              <w:t xml:space="preserve">, </w:t>
+            </w:r>
+            <w:proofErr w:type="spellStart"/>
+            <w:r>
+              <w:rPr>
+                <w:lang w:val="fr-FR"/>
+              </w:rPr>
+              <w:t>time_t</w:t>
+            </w:r>
+            <w:proofErr w:type="spellEnd"/>
+            <w:r>
+              <w:rPr>
+                <w:lang w:val="fr-FR"/>
+              </w:rPr>
+              <w:t xml:space="preserve">  t1, </w:t>
+            </w:r>
+            <w:proofErr w:type="spellStart"/>
+            <w:r>
+              <w:rPr>
+                <w:lang w:val="fr-FR"/>
+              </w:rPr>
+              <w:t>time_t</w:t>
+            </w:r>
+            <w:proofErr w:type="spellEnd"/>
+            <w:r>
+              <w:rPr>
+                <w:lang w:val="fr-FR"/>
+              </w:rPr>
+              <w:t xml:space="preserve">  t2) </w:t>
+            </w:r>
+          </w:p>
+          <w:p>
+            <w:pPr>
+              <w:rPr>
+                <w:lang w:val="fr-FR"/>
+              </w:rPr>
+            </w:pPr>
+          </w:p>
+        </w:tc>
+        <w:tc>
+          <w:tcPr>
+            <w:tcW w:w="3071" w:type="dxa"/>
+          </w:tcPr>
+          <w:p>
+            <w:r>
+              <w:t>s</w:t>
+            </w:r>
+            <w:r>
+              <w:t>ensor0</w:t>
+            </w:r>
+          </w:p>
+          <w:p>
+            <w:r>
+              <w:t>03</w:t>
+            </w:r>
+          </w:p>
+          <w:p>
+            <w:r>
+              <w:t>01/01/2019  12:00:00</w:t>
+            </w:r>
+            <w:r>
+              <w:t xml:space="preserve"> </w:t>
+            </w:r>
+          </w:p>
+          <w:p>
+            <w:r>
+              <w:t>01/01/2019  12:00:00</w:t>
+            </w:r>
+            <w:r>
+              <w:t xml:space="preserve"> </w:t>
+            </w:r>
+          </w:p>
+        </w:tc>
+        <w:tc>
+          <w:tcPr>
+            <w:tcW w:w="3071" w:type="dxa"/>
+          </w:tcPr>
+          <w:p>
+            <w:r>
+              <w:t>50.25</w:t>
+            </w:r>
+          </w:p>
+        </w:tc>
+      </w:tr>
+    </w:tbl>
+    <w:p/>
+    <w:p/>
+    <w:tbl>
+      <w:tblPr>
+        <w:tblStyle w:val="Grilledutableau"/>
+        <w:tblW w:w="0" w:type="auto"/>
+        <w:tblLook w:val="04A0" w:firstRow="1" w:lastRow="0" w:firstColumn="1" w:lastColumn="0" w:noHBand="0" w:noVBand="1"/>
+      </w:tblPr>
+      <w:tblGrid>
+        <w:gridCol w:w="3315"/>
+        <w:gridCol w:w="2993"/>
+        <w:gridCol w:w="2980"/>
+      </w:tblGrid>
+      <w:tr>
+        <w:trPr>
+          <w:trHeight w:val="282"/>
+        </w:trPr>
+        <w:tc>
+          <w:tcPr>
+            <w:tcW w:w="3315" w:type="dxa"/>
+          </w:tcPr>
+          <w:p>
+            <w:r>
+              <w:lastRenderedPageBreak/>
+              <w:t>Tested Function</w:t>
+            </w:r>
+          </w:p>
+        </w:tc>
+        <w:tc>
+          <w:tcPr>
+            <w:tcW w:w="2993" w:type="dxa"/>
+          </w:tcPr>
+          <w:p>
+            <w:r>
+              <w:t>Input</w:t>
+            </w:r>
+          </w:p>
+        </w:tc>
+        <w:tc>
+          <w:tcPr>
+            <w:tcW w:w="2980" w:type="dxa"/>
+          </w:tcPr>
+          <w:p>
+            <w:r>
+              <w:t>Output</w:t>
+            </w:r>
+          </w:p>
+        </w:tc>
+      </w:tr>
+      <w:tr>
+        <w:tc>
+          <w:tcPr>
+            <w:tcW w:w="3315" w:type="dxa"/>
+          </w:tcPr>
+          <w:p>
+            <w:pPr>
+              <w:rPr>
+                <w:lang w:val="fr-FR"/>
+              </w:rPr>
+            </w:pPr>
+            <w:proofErr w:type="spellStart"/>
+            <w:r>
+              <w:rPr>
+                <w:lang w:val="fr-FR"/>
+              </w:rPr>
               <w:t>sensorController</w:t>
             </w:r>
             <w:proofErr w:type="spellEnd"/>
+            <w:r>
+              <w:rPr>
+                <w:lang w:val="fr-FR"/>
+              </w:rPr>
+              <w:t xml:space="preserve">. </w:t>
+            </w:r>
+            <w:r>
+              <w:rPr>
+                <w:lang w:val="fr-FR"/>
+              </w:rPr>
+              <w:t>FR7_</w:t>
+            </w:r>
+            <w:proofErr w:type="gramStart"/>
+            <w:r>
+              <w:rPr>
+                <w:lang w:val="fr-FR"/>
+              </w:rPr>
+              <w:t>averageValue(</w:t>
+            </w:r>
+            <w:proofErr w:type="spellStart"/>
             <w:proofErr w:type="gramEnd"/>
             <w:r>
+              <w:rPr>
+                <w:lang w:val="fr-FR"/>
+              </w:rPr>
+              <w:t>Sensor</w:t>
+            </w:r>
+            <w:proofErr w:type="spellEnd"/>
+            <w:r>
+              <w:rPr>
+                <w:lang w:val="fr-FR"/>
+              </w:rPr>
+              <w:t xml:space="preserve"> </w:t>
+            </w:r>
+            <w:proofErr w:type="spellStart"/>
+            <w:r>
+              <w:rPr>
+                <w:lang w:val="fr-FR"/>
+              </w:rPr>
+              <w:t>sensor</w:t>
+            </w:r>
+            <w:proofErr w:type="spellEnd"/>
+            <w:r>
+              <w:rPr>
+                <w:lang w:val="fr-FR"/>
+              </w:rPr>
+              <w:t xml:space="preserve">, </w:t>
+            </w:r>
+            <w:proofErr w:type="spellStart"/>
+            <w:r>
+              <w:rPr>
+                <w:lang w:val="fr-FR"/>
+              </w:rPr>
+              <w:t>Attibute</w:t>
+            </w:r>
+            <w:proofErr w:type="spellEnd"/>
+            <w:r>
+              <w:rPr>
+                <w:lang w:val="fr-FR"/>
+              </w:rPr>
+              <w:t xml:space="preserve"> </w:t>
+            </w:r>
+            <w:proofErr w:type="spellStart"/>
+            <w:r>
+              <w:rPr>
+                <w:lang w:val="fr-FR"/>
+              </w:rPr>
+              <w:t>targetAttribute</w:t>
+            </w:r>
+            <w:proofErr w:type="spellEnd"/>
+            <w:r>
+              <w:rPr>
+                <w:lang w:val="fr-FR"/>
+              </w:rPr>
+              <w:t xml:space="preserve">, </w:t>
+            </w:r>
+            <w:proofErr w:type="spellStart"/>
+            <w:r>
+              <w:rPr>
+                <w:lang w:val="fr-FR"/>
+              </w:rPr>
+              <w:t>time_t</w:t>
+            </w:r>
+            <w:proofErr w:type="spellEnd"/>
+            <w:r>
+              <w:rPr>
+                <w:lang w:val="fr-FR"/>
+              </w:rPr>
+              <w:t xml:space="preserve">  t1, </w:t>
+            </w:r>
+            <w:proofErr w:type="spellStart"/>
+            <w:r>
+              <w:rPr>
+                <w:lang w:val="fr-FR"/>
+              </w:rPr>
+              <w:t>time_t</w:t>
+            </w:r>
+            <w:proofErr w:type="spellEnd"/>
+            <w:r>
+              <w:rPr>
+                <w:lang w:val="fr-FR"/>
+              </w:rPr>
+              <w:t xml:space="preserve">  t2) </w:t>
+            </w:r>
+          </w:p>
+          <w:p>
+            <w:pPr>
+              <w:rPr>
+                <w:lang w:val="fr-FR"/>
+              </w:rPr>
+            </w:pPr>
+          </w:p>
+        </w:tc>
+        <w:tc>
+          <w:tcPr>
+            <w:tcW w:w="2993" w:type="dxa"/>
+          </w:tcPr>
+          <w:p>
+            <w:r>
+              <w:t>sensor0</w:t>
+            </w:r>
+          </w:p>
+          <w:p>
+            <w:r>
+              <w:t>o2</w:t>
+            </w:r>
+          </w:p>
+          <w:p>
+            <w:r>
+              <w:t>01/01/2019  12:00:00</w:t>
+            </w:r>
+            <w:r>
+              <w:t xml:space="preserve"> </w:t>
+            </w:r>
+          </w:p>
+          <w:p>
+            <w:r>
+              <w:t>01/01/2019  12:00:00</w:t>
+            </w:r>
+          </w:p>
+        </w:tc>
+        <w:tc>
+          <w:tcPr>
+            <w:tcW w:w="2980" w:type="dxa"/>
+          </w:tcPr>
+          <w:p>
+            <w:r>
+              <w:t>null</w:t>
+            </w:r>
+          </w:p>
+        </w:tc>
+      </w:tr>
+    </w:tbl>
+    <w:p/>
+    <w:p>
+      <w:pPr>
+        <w:pStyle w:val="Paragraphedeliste"/>
+        <w:numPr>
+          <w:ilvl w:val="0"/>
+          <w:numId w:val="18"/>
+        </w:numPr>
+        <w:rPr>
+          <w:lang w:val="fr-FR"/>
+        </w:rPr>
+      </w:pPr>
+      <w:r>
+        <w:rPr>
+          <w:lang w:val="fr-FR"/>
+        </w:rPr>
+        <w:t>FR7_sensorComparison (</w:t>
+      </w:r>
+      <w:proofErr w:type="spellStart"/>
+      <w:r>
+        <w:rPr>
+          <w:lang w:val="fr-FR"/>
+        </w:rPr>
+        <w:t>Sensor</w:t>
+      </w:r>
+      <w:proofErr w:type="spellEnd"/>
+      <w:r>
+        <w:rPr>
+          <w:lang w:val="fr-FR"/>
+        </w:rPr>
+        <w:t xml:space="preserve"> </w:t>
+      </w:r>
+      <w:proofErr w:type="spellStart"/>
+      <w:r>
+        <w:rPr>
+          <w:lang w:val="fr-FR"/>
+        </w:rPr>
+        <w:t>sensorToCompare</w:t>
+      </w:r>
+      <w:proofErr w:type="spellEnd"/>
+      <w:r>
+        <w:rPr>
+          <w:lang w:val="fr-FR"/>
+        </w:rPr>
+        <w:t xml:space="preserve">, </w:t>
+      </w:r>
+      <w:proofErr w:type="spellStart"/>
+      <w:r>
+        <w:rPr>
+          <w:lang w:val="fr-FR"/>
+        </w:rPr>
+        <w:t>timestamp</w:t>
+      </w:r>
+      <w:proofErr w:type="spellEnd"/>
+      <w:r>
+        <w:rPr>
+          <w:lang w:val="fr-FR"/>
+        </w:rPr>
+        <w:t xml:space="preserve"> t1, </w:t>
+      </w:r>
+      <w:proofErr w:type="spellStart"/>
+      <w:r>
+        <w:rPr>
+          <w:lang w:val="fr-FR"/>
+        </w:rPr>
+        <w:t>timestamp</w:t>
+      </w:r>
+      <w:proofErr w:type="spellEnd"/>
+      <w:r>
+        <w:rPr>
+          <w:lang w:val="fr-FR"/>
+        </w:rPr>
+        <w:t xml:space="preserve"> t2)</w:t>
+      </w:r>
+    </w:p>
+    <w:tbl>
+      <w:tblPr>
+        <w:tblStyle w:val="Grilledutableau"/>
+        <w:tblW w:w="0" w:type="auto"/>
+        <w:tblLook w:val="04A0" w:firstRow="1" w:lastRow="0" w:firstColumn="1" w:lastColumn="0" w:noHBand="0" w:noVBand="1"/>
+      </w:tblPr>
+      <w:tblGrid>
+        <w:gridCol w:w="3070"/>
+        <w:gridCol w:w="3071"/>
+        <w:gridCol w:w="3071"/>
+      </w:tblGrid>
+      <w:tr>
+        <w:tc>
+          <w:tcPr>
+            <w:tcW w:w="3070" w:type="dxa"/>
+          </w:tcPr>
+          <w:p>
+            <w:r>
+              <w:t>Tested Function</w:t>
+            </w:r>
+          </w:p>
+        </w:tc>
+        <w:tc>
+          <w:tcPr>
+            <w:tcW w:w="3071" w:type="dxa"/>
+          </w:tcPr>
+          <w:p>
+            <w:r>
+              <w:t>Input</w:t>
+            </w:r>
+          </w:p>
+        </w:tc>
+        <w:tc>
+          <w:tcPr>
+            <w:tcW w:w="3071" w:type="dxa"/>
+          </w:tcPr>
+          <w:p>
+            <w:r>
+              <w:t>Output</w:t>
+            </w:r>
+          </w:p>
+        </w:tc>
+      </w:tr>
+      <w:tr>
+        <w:tc>
+          <w:tcPr>
+            <w:tcW w:w="3070" w:type="dxa"/>
+          </w:tcPr>
+          <w:p>
+            <w:pPr>
+              <w:rPr>
+                <w:lang w:val="fr-FR"/>
+              </w:rPr>
+            </w:pPr>
+            <w:proofErr w:type="spellStart"/>
+            <w:r>
+              <w:rPr>
+                <w:lang w:val="fr-FR"/>
+              </w:rPr>
+              <w:t>sensorController</w:t>
+            </w:r>
+            <w:proofErr w:type="spellEnd"/>
+            <w:r>
+              <w:rPr>
+                <w:lang w:val="fr-FR"/>
+              </w:rPr>
               <w:t xml:space="preserve">. </w:t>
             </w:r>
-            <w:proofErr w:type="spellStart"/>
-            <w:r>
-              <w:t>compareSensors</w:t>
-            </w:r>
-            <w:proofErr w:type="spellEnd"/>
-            <w:r>
+            <w:r>
+              <w:rPr>
+                <w:lang w:val="fr-FR"/>
+              </w:rPr>
+              <w:t>FR7_sensorComparison</w:t>
+            </w:r>
+            <w:r>
+              <w:rPr>
+                <w:lang w:val="fr-FR"/>
+              </w:rPr>
+              <w:t xml:space="preserve"> </w:t>
+            </w:r>
+            <w:r>
+              <w:rPr>
+                <w:lang w:val="fr-FR"/>
+              </w:rPr>
               <w:t>(</w:t>
             </w:r>
-            <w:r>
-              <w:t xml:space="preserve">string </w:t>
-            </w:r>
-            <w:proofErr w:type="spellStart"/>
-            <w:r>
-              <w:t>sensorId</w:t>
-            </w:r>
-            <w:proofErr w:type="spellEnd"/>
-            <w:r>
-              <w:t>)</w:t>
-            </w:r>
+            <w:proofErr w:type="spellStart"/>
+            <w:r>
+              <w:rPr>
+                <w:lang w:val="fr-FR"/>
+              </w:rPr>
+              <w:t>Sensor</w:t>
+            </w:r>
+            <w:proofErr w:type="spellEnd"/>
+            <w:r>
+              <w:rPr>
+                <w:lang w:val="fr-FR"/>
+              </w:rPr>
+              <w:t xml:space="preserve"> </w:t>
+            </w:r>
+            <w:proofErr w:type="spellStart"/>
+            <w:r>
+              <w:rPr>
+                <w:lang w:val="fr-FR"/>
+              </w:rPr>
+              <w:t>sensorToCompare</w:t>
+            </w:r>
+            <w:proofErr w:type="spellEnd"/>
+            <w:r>
+              <w:rPr>
+                <w:lang w:val="fr-FR"/>
+              </w:rPr>
+              <w:t xml:space="preserve">, </w:t>
+            </w:r>
+            <w:proofErr w:type="spellStart"/>
+            <w:r>
+              <w:rPr>
+                <w:lang w:val="fr-FR"/>
+              </w:rPr>
+              <w:t>timestamp</w:t>
+            </w:r>
+            <w:proofErr w:type="spellEnd"/>
+            <w:r>
+              <w:rPr>
+                <w:lang w:val="fr-FR"/>
+              </w:rPr>
+              <w:t xml:space="preserve"> t1, </w:t>
+            </w:r>
+            <w:proofErr w:type="spellStart"/>
+            <w:r>
+              <w:rPr>
+                <w:lang w:val="fr-FR"/>
+              </w:rPr>
+              <w:t>timestamp</w:t>
+            </w:r>
+            <w:proofErr w:type="spellEnd"/>
+            <w:r>
+              <w:rPr>
+                <w:lang w:val="fr-FR"/>
+              </w:rPr>
+              <w:t xml:space="preserve"> t2)</w:t>
+            </w:r>
+          </w:p>
+          <w:p>
+            <w:pPr>
+              <w:rPr>
+                <w:lang w:val="fr-FR"/>
+              </w:rPr>
+            </w:pPr>
           </w:p>
         </w:tc>
         <w:tc>
@@ -2448,6 +3293,19 @@
               <w:t>Sensor0</w:t>
             </w:r>
           </w:p>
+          <w:p>
+            <w:r>
+              <w:t>01/01/2019  12:00:00</w:t>
+            </w:r>
+            <w:r>
+              <w:t xml:space="preserve"> </w:t>
+            </w:r>
+          </w:p>
+          <w:p>
+            <w:r>
+              <w:t>01/01/2019  12:00:00</w:t>
+            </w:r>
+          </w:p>
         </w:tc>
         <w:tc>
           <w:tcPr>
@@ -2460,7 +3318,7 @@
           </w:p>
           <w:p>
             <w:r>
-              <w:t>Sensor1 and 0.82</w:t>
+              <w:t>Sensor1 and 0.846</w:t>
             </w:r>
           </w:p>
         </w:tc>
@@ -2538,41 +3396,79 @@
               </w:rPr>
               <w:t xml:space="preserve">. </w:t>
             </w:r>
-            <w:proofErr w:type="spellStart"/>
-            <w:proofErr w:type="gramStart"/>
-            <w:r>
-              <w:rPr>
-                <w:lang w:val="fr-FR"/>
-              </w:rPr>
-              <w:t>compareSensors</w:t>
-            </w:r>
-            <w:proofErr w:type="spellEnd"/>
+            <w:r>
+              <w:rPr>
+                <w:lang w:val="fr-FR"/>
+              </w:rPr>
+              <w:t>FR7_sensorComparison</w:t>
+            </w:r>
+            <w:r>
+              <w:rPr>
+                <w:lang w:val="fr-FR"/>
+              </w:rPr>
+              <w:t xml:space="preserve"> </w:t>
+            </w:r>
             <w:r>
               <w:rPr>
                 <w:lang w:val="fr-FR"/>
               </w:rPr>
               <w:t>(</w:t>
             </w:r>
-            <w:proofErr w:type="gramEnd"/>
-            <w:r>
-              <w:rPr>
-                <w:lang w:val="fr-FR"/>
-              </w:rPr>
-              <w:t xml:space="preserve">string </w:t>
-            </w:r>
-            <w:proofErr w:type="spellStart"/>
-            <w:r>
-              <w:rPr>
-                <w:lang w:val="fr-FR"/>
-              </w:rPr>
-              <w:t>sensorId</w:t>
-            </w:r>
-            <w:proofErr w:type="spellEnd"/>
-            <w:r>
-              <w:rPr>
-                <w:lang w:val="fr-FR"/>
-              </w:rPr>
-              <w:t>)</w:t>
+            <w:proofErr w:type="spellStart"/>
+            <w:r>
+              <w:rPr>
+                <w:lang w:val="fr-FR"/>
+              </w:rPr>
+              <w:t>Sensor</w:t>
+            </w:r>
+            <w:proofErr w:type="spellEnd"/>
+            <w:r>
+              <w:rPr>
+                <w:lang w:val="fr-FR"/>
+              </w:rPr>
+              <w:t xml:space="preserve"> </w:t>
+            </w:r>
+            <w:proofErr w:type="spellStart"/>
+            <w:r>
+              <w:rPr>
+                <w:lang w:val="fr-FR"/>
+              </w:rPr>
+              <w:t>sensorToCompare</w:t>
+            </w:r>
+            <w:proofErr w:type="spellEnd"/>
+            <w:r>
+              <w:rPr>
+                <w:lang w:val="fr-FR"/>
+              </w:rPr>
+              <w:t xml:space="preserve">, </w:t>
+            </w:r>
+            <w:proofErr w:type="spellStart"/>
+            <w:r>
+              <w:rPr>
+                <w:lang w:val="fr-FR"/>
+              </w:rPr>
+              <w:t>timestamp</w:t>
+            </w:r>
+            <w:proofErr w:type="spellEnd"/>
+            <w:r>
+              <w:rPr>
+                <w:lang w:val="fr-FR"/>
+              </w:rPr>
+              <w:t xml:space="preserve"> t1, </w:t>
+            </w:r>
+            <w:proofErr w:type="spellStart"/>
+            <w:r>
+              <w:rPr>
+                <w:lang w:val="fr-FR"/>
+              </w:rPr>
+              <w:t>timestamp</w:t>
+            </w:r>
+            <w:proofErr w:type="spellEnd"/>
+            <w:r>
+              <w:rPr>
+                <w:lang w:val="fr-FR"/>
+              </w:rPr>
+              <w:t xml:space="preserve"> t2)</w:t>
             </w:r>
           </w:p>
         </w:tc>
@@ -2583,6 +3479,19 @@
           <w:p>
             <w:r>
               <w:t>Sensor101</w:t>
+            </w:r>
+          </w:p>
+          <w:p>
+            <w:r>
+              <w:t>01/01/2019  12:00:00</w:t>
+            </w:r>
+            <w:r>
+              <w:t xml:space="preserve"> </w:t>
+            </w:r>
+          </w:p>
+          <w:p>
+            <w:r>
+              <w:t>01/01/2019  12:00:00</w:t>
             </w:r>
           </w:p>
         </w:tc>
@@ -2599,11 +3508,6 @@
       </w:tr>
     </w:tbl>
     <w:p/>
-    <w:p>
-      <w:r>
-        <w:br w:type="page"/>
-      </w:r>
-    </w:p>
     <w:p>
       <w:pPr>
         <w:pStyle w:val="Titre3"/>
@@ -2619,11 +3523,468 @@
         <w:rPr>
           <w:color w:val="auto"/>
         </w:rPr>
-        <w:lastRenderedPageBreak/>
-        <w:t>Air Quality</w:t>
+        <w:t xml:space="preserve">Air Quality </w:t>
       </w:r>
     </w:p>
     <w:p/>
+    <w:p>
+      <w:r>
+        <w:t xml:space="preserve">This </w:t>
+      </w:r>
+      <w:r>
+        <w:t>method uses several o</w:t>
+      </w:r>
+      <w:r>
+        <w:t>ther functions to produce the wanted result</w:t>
+      </w:r>
+      <w:r>
+        <w:t>:</w:t>
+      </w:r>
+    </w:p>
+    <w:p>
+      <w:pPr>
+        <w:pStyle w:val="Paragraphedeliste"/>
+        <w:numPr>
+          <w:ilvl w:val="0"/>
+          <w:numId w:val="21"/>
+        </w:numPr>
+      </w:pPr>
+      <w:proofErr w:type="spellStart"/>
+      <w:r>
+        <w:t>i</w:t>
+      </w:r>
+      <w:r>
+        <w:t>sGivenTimeInsideTimePeriod</w:t>
+      </w:r>
+      <w:proofErr w:type="spellEnd"/>
+      <w:r>
+        <w:t>(</w:t>
+      </w:r>
+      <w:proofErr w:type="spellStart"/>
+      <w:r>
+        <w:t>time_t</w:t>
+      </w:r>
+      <w:proofErr w:type="spellEnd"/>
+      <w:r>
+        <w:t xml:space="preserve"> start</w:t>
+      </w:r>
+      <w:r>
+        <w:t xml:space="preserve">, </w:t>
+      </w:r>
+      <w:proofErr w:type="spellStart"/>
+      <w:r>
+        <w:t>time_t</w:t>
+      </w:r>
+      <w:proofErr w:type="spellEnd"/>
+      <w:r>
+        <w:t xml:space="preserve"> : </w:t>
+      </w:r>
+      <w:proofErr w:type="spellStart"/>
+      <w:r>
+        <w:t>stop</w:t>
+      </w:r>
+      <w:r>
+        <w:t>,time_t</w:t>
+      </w:r>
+      <w:proofErr w:type="spellEnd"/>
+      <w:r>
+        <w:t>: time</w:t>
+      </w:r>
+      <w:r>
+        <w:t xml:space="preserve">): </w:t>
+      </w:r>
+      <w:proofErr w:type="spellStart"/>
+      <w:r>
+        <w:t>bool</w:t>
+      </w:r>
+      <w:proofErr w:type="spellEnd"/>
+    </w:p>
+    <w:p>
+      <w:pPr>
+        <w:pStyle w:val="Paragraphedeliste"/>
+      </w:pPr>
+    </w:p>
+    <w:tbl>
+      <w:tblPr>
+        <w:tblStyle w:val="Grilledutableau"/>
+        <w:tblW w:w="0" w:type="auto"/>
+        <w:tblLook w:val="04A0" w:firstRow="1" w:lastRow="0" w:firstColumn="1" w:lastColumn="0" w:noHBand="0" w:noVBand="1"/>
+      </w:tblPr>
+      <w:tblGrid>
+        <w:gridCol w:w="3526"/>
+        <w:gridCol w:w="2901"/>
+        <w:gridCol w:w="2861"/>
+      </w:tblGrid>
+      <w:tr>
+        <w:tc>
+          <w:tcPr>
+            <w:tcW w:w="3070" w:type="dxa"/>
+          </w:tcPr>
+          <w:p>
+            <w:r>
+              <w:t>Tested Function</w:t>
+            </w:r>
+          </w:p>
+        </w:tc>
+        <w:tc>
+          <w:tcPr>
+            <w:tcW w:w="3071" w:type="dxa"/>
+          </w:tcPr>
+          <w:p>
+            <w:r>
+              <w:t>Input</w:t>
+            </w:r>
+          </w:p>
+        </w:tc>
+        <w:tc>
+          <w:tcPr>
+            <w:tcW w:w="3071" w:type="dxa"/>
+          </w:tcPr>
+          <w:p>
+            <w:r>
+              <w:t>Output</w:t>
+            </w:r>
+          </w:p>
+        </w:tc>
+      </w:tr>
+      <w:tr>
+        <w:tc>
+          <w:tcPr>
+            <w:tcW w:w="3070" w:type="dxa"/>
+          </w:tcPr>
+          <w:p>
+            <w:proofErr w:type="spellStart"/>
+            <w:proofErr w:type="gramStart"/>
+            <w:r>
+              <w:t>sensorController</w:t>
+            </w:r>
+            <w:proofErr w:type="spellEnd"/>
+            <w:proofErr w:type="gramEnd"/>
+            <w:r>
+              <w:t xml:space="preserve">. </w:t>
+            </w:r>
+            <w:proofErr w:type="spellStart"/>
+            <w:r>
+              <w:t>i</w:t>
+            </w:r>
+            <w:r>
+              <w:t>sGivenTimeInsideTimePeriod</w:t>
+            </w:r>
+            <w:proofErr w:type="spellEnd"/>
+            <w:r>
+              <w:t>(</w:t>
+            </w:r>
+            <w:proofErr w:type="spellStart"/>
+            <w:r>
+              <w:t>time_t</w:t>
+            </w:r>
+            <w:proofErr w:type="spellEnd"/>
+            <w:r>
+              <w:t xml:space="preserve"> start</w:t>
+            </w:r>
+            <w:r>
+              <w:t xml:space="preserve">, </w:t>
+            </w:r>
+            <w:proofErr w:type="spellStart"/>
+            <w:r>
+              <w:t>time_t</w:t>
+            </w:r>
+            <w:proofErr w:type="spellEnd"/>
+            <w:r>
+              <w:t xml:space="preserve"> : </w:t>
+            </w:r>
+            <w:proofErr w:type="spellStart"/>
+            <w:r>
+              <w:t>stop</w:t>
+            </w:r>
+            <w:r>
+              <w:t>,time_t</w:t>
+            </w:r>
+            <w:proofErr w:type="spellEnd"/>
+            <w:r>
+              <w:t>: time</w:t>
+            </w:r>
+            <w:r>
+              <w:t xml:space="preserve">): </w:t>
+            </w:r>
+            <w:proofErr w:type="spellStart"/>
+            <w:r>
+              <w:t>bool</w:t>
+            </w:r>
+            <w:proofErr w:type="spellEnd"/>
+          </w:p>
+          <w:p/>
+          <w:p/>
+        </w:tc>
+        <w:tc>
+          <w:tcPr>
+            <w:tcW w:w="3071" w:type="dxa"/>
+          </w:tcPr>
+          <w:p>
+            <w:r>
+              <w:t>01/01/2019  12:00:00</w:t>
+            </w:r>
+            <w:r>
+              <w:t xml:space="preserve"> </w:t>
+            </w:r>
+          </w:p>
+          <w:p>
+            <w:r>
+              <w:t>01/01/2019  12:00:00</w:t>
+            </w:r>
+          </w:p>
+          <w:p>
+            <w:r>
+              <w:t>01/01/2019  12:00:00</w:t>
+            </w:r>
+          </w:p>
+        </w:tc>
+        <w:tc>
+          <w:tcPr>
+            <w:tcW w:w="3071" w:type="dxa"/>
+          </w:tcPr>
+          <w:p>
+            <w:r>
+              <w:t>true</w:t>
+            </w:r>
+          </w:p>
+        </w:tc>
+      </w:tr>
+    </w:tbl>
+    <w:p/>
+    <w:tbl>
+      <w:tblPr>
+        <w:tblStyle w:val="Grilledutableau"/>
+        <w:tblW w:w="0" w:type="auto"/>
+        <w:tblLook w:val="04A0" w:firstRow="1" w:lastRow="0" w:firstColumn="1" w:lastColumn="0" w:noHBand="0" w:noVBand="1"/>
+      </w:tblPr>
+      <w:tblGrid>
+        <w:gridCol w:w="3526"/>
+        <w:gridCol w:w="2899"/>
+        <w:gridCol w:w="2863"/>
+      </w:tblGrid>
+      <w:tr>
+        <w:trPr>
+          <w:trHeight w:val="282"/>
+        </w:trPr>
+        <w:tc>
+          <w:tcPr>
+            <w:tcW w:w="3315" w:type="dxa"/>
+          </w:tcPr>
+          <w:p>
+            <w:r>
+              <w:t>Tested Function</w:t>
+            </w:r>
+          </w:p>
+        </w:tc>
+        <w:tc>
+          <w:tcPr>
+            <w:tcW w:w="2993" w:type="dxa"/>
+          </w:tcPr>
+          <w:p>
+            <w:r>
+              <w:t>Input</w:t>
+            </w:r>
+          </w:p>
+        </w:tc>
+        <w:tc>
+          <w:tcPr>
+            <w:tcW w:w="2980" w:type="dxa"/>
+          </w:tcPr>
+          <w:p>
+            <w:r>
+              <w:t>Output</w:t>
+            </w:r>
+          </w:p>
+        </w:tc>
+      </w:tr>
+      <w:tr>
+        <w:tc>
+          <w:tcPr>
+            <w:tcW w:w="3315" w:type="dxa"/>
+          </w:tcPr>
+          <w:p>
+            <w:proofErr w:type="spellStart"/>
+            <w:proofErr w:type="gramStart"/>
+            <w:r>
+              <w:t>sensorController</w:t>
+            </w:r>
+            <w:proofErr w:type="spellEnd"/>
+            <w:proofErr w:type="gramEnd"/>
+            <w:r>
+              <w:t xml:space="preserve">. </w:t>
+            </w:r>
+            <w:proofErr w:type="spellStart"/>
+            <w:r>
+              <w:t>i</w:t>
+            </w:r>
+            <w:r>
+              <w:t>sGivenTimeInsideTimePeriod</w:t>
+            </w:r>
+            <w:proofErr w:type="spellEnd"/>
+            <w:r>
+              <w:t>(</w:t>
+            </w:r>
+            <w:proofErr w:type="spellStart"/>
+            <w:r>
+              <w:t>time_t</w:t>
+            </w:r>
+            <w:proofErr w:type="spellEnd"/>
+            <w:r>
+              <w:t xml:space="preserve"> start</w:t>
+            </w:r>
+            <w:r>
+              <w:t xml:space="preserve">, </w:t>
+            </w:r>
+            <w:proofErr w:type="spellStart"/>
+            <w:r>
+              <w:t>time_t</w:t>
+            </w:r>
+            <w:proofErr w:type="spellEnd"/>
+            <w:r>
+              <w:t xml:space="preserve"> : </w:t>
+            </w:r>
+            <w:proofErr w:type="spellStart"/>
+            <w:r>
+              <w:t>stop</w:t>
+            </w:r>
+            <w:r>
+              <w:t>,time_t</w:t>
+            </w:r>
+            <w:proofErr w:type="spellEnd"/>
+            <w:r>
+              <w:t>: time</w:t>
+            </w:r>
+            <w:r>
+              <w:t xml:space="preserve">): </w:t>
+            </w:r>
+            <w:proofErr w:type="spellStart"/>
+            <w:r>
+              <w:t>bool</w:t>
+            </w:r>
+            <w:proofErr w:type="spellEnd"/>
+          </w:p>
+          <w:p/>
+        </w:tc>
+        <w:tc>
+          <w:tcPr>
+            <w:tcW w:w="2993" w:type="dxa"/>
+          </w:tcPr>
+          <w:p>
+            <w:r>
+              <w:t>01/01/2019  12:00:00</w:t>
+            </w:r>
+          </w:p>
+          <w:p>
+            <w:r>
+              <w:t>01/01/2020</w:t>
+            </w:r>
+            <w:r>
+              <w:t xml:space="preserve">  12:00:00</w:t>
+            </w:r>
+          </w:p>
+          <w:p>
+            <w:r>
+              <w:t>01/01/2025</w:t>
+            </w:r>
+            <w:r>
+              <w:t xml:space="preserve">  12:00:00</w:t>
+            </w:r>
+          </w:p>
+        </w:tc>
+        <w:tc>
+          <w:tcPr>
+            <w:tcW w:w="2980" w:type="dxa"/>
+          </w:tcPr>
+          <w:p>
+            <w:r>
+              <w:t>null</w:t>
+            </w:r>
+          </w:p>
+        </w:tc>
+      </w:tr>
+    </w:tbl>
+    <w:p/>
+    <w:p>
+      <w:pPr>
+        <w:pStyle w:val="Paragraphedeliste"/>
+      </w:pPr>
+    </w:p>
+    <w:p>
+      <w:pPr>
+        <w:pStyle w:val="Paragraphedeliste"/>
+        <w:numPr>
+          <w:ilvl w:val="0"/>
+          <w:numId w:val="21"/>
+        </w:numPr>
+        <w:rPr>
+          <w:lang w:val="fr-FR"/>
+        </w:rPr>
+      </w:pPr>
+      <w:proofErr w:type="spellStart"/>
+      <w:r>
+        <w:rPr>
+          <w:lang w:val="fr-FR"/>
+        </w:rPr>
+        <w:lastRenderedPageBreak/>
+        <w:t>distanceBetweenPositions</w:t>
+      </w:r>
+      <w:proofErr w:type="spellEnd"/>
+      <w:r>
+        <w:rPr>
+          <w:lang w:val="fr-FR"/>
+        </w:rPr>
+        <w:t xml:space="preserve"> </w:t>
+      </w:r>
+      <w:r>
+        <w:rPr>
+          <w:lang w:val="fr-FR"/>
+        </w:rPr>
+        <w:t xml:space="preserve">(double </w:t>
+      </w:r>
+      <w:proofErr w:type="spellStart"/>
+      <w:r>
+        <w:rPr>
+          <w:lang w:val="fr-FR"/>
+        </w:rPr>
+        <w:t>latitudeA</w:t>
+      </w:r>
+      <w:proofErr w:type="spellEnd"/>
+      <w:r>
+        <w:rPr>
+          <w:lang w:val="fr-FR"/>
+        </w:rPr>
+        <w:t xml:space="preserve">, double longitude,  double </w:t>
+      </w:r>
+      <w:proofErr w:type="spellStart"/>
+      <w:r>
+        <w:rPr>
+          <w:lang w:val="fr-FR"/>
+        </w:rPr>
+        <w:t>latitudeB</w:t>
+      </w:r>
+      <w:proofErr w:type="spellEnd"/>
+      <w:r>
+        <w:rPr>
+          <w:lang w:val="fr-FR"/>
+        </w:rPr>
+        <w:t xml:space="preserve">, double </w:t>
+      </w:r>
+      <w:proofErr w:type="spellStart"/>
+      <w:r>
+        <w:rPr>
+          <w:lang w:val="fr-FR"/>
+        </w:rPr>
+        <w:t>longitudeB</w:t>
+      </w:r>
+      <w:proofErr w:type="spellEnd"/>
+      <w:r>
+        <w:rPr>
+          <w:lang w:val="fr-FR"/>
+        </w:rPr>
+        <w:t>)</w:t>
+      </w:r>
+    </w:p>
     <w:tbl>
       <w:tblPr>
         <w:tblStyle w:val="Grilledutableau"/>
@@ -2693,26 +4054,239 @@
               <w:t xml:space="preserve">. </w:t>
             </w:r>
             <w:proofErr w:type="spellStart"/>
-            <w:proofErr w:type="gramStart"/>
-            <w:r>
-              <w:rPr>
-                <w:lang w:val="fr-FR"/>
-              </w:rPr>
-              <w:t>airQuality</w:t>
-            </w:r>
-            <w:proofErr w:type="spellEnd"/>
-            <w:r>
-              <w:rPr>
-                <w:lang w:val="fr-FR"/>
-              </w:rPr>
-              <w:t>(</w:t>
-            </w:r>
-            <w:proofErr w:type="gramEnd"/>
-            <w:r>
-              <w:rPr>
-                <w:lang w:val="fr-FR"/>
-              </w:rPr>
-              <w:t xml:space="preserve">double latitude, double longitude, </w:t>
+            <w:r>
+              <w:rPr>
+                <w:lang w:val="fr-FR"/>
+              </w:rPr>
+              <w:t>distanceBetweenPositions</w:t>
+            </w:r>
+            <w:proofErr w:type="spellEnd"/>
+            <w:r>
+              <w:rPr>
+                <w:lang w:val="fr-FR"/>
+              </w:rPr>
+              <w:t xml:space="preserve"> (double </w:t>
+            </w:r>
+            <w:proofErr w:type="spellStart"/>
+            <w:r>
+              <w:rPr>
+                <w:lang w:val="fr-FR"/>
+              </w:rPr>
+              <w:t>latitudeA</w:t>
+            </w:r>
+            <w:proofErr w:type="spellEnd"/>
+            <w:r>
+              <w:rPr>
+                <w:lang w:val="fr-FR"/>
+              </w:rPr>
+              <w:t xml:space="preserve">, double longitude,  double </w:t>
+            </w:r>
+            <w:proofErr w:type="spellStart"/>
+            <w:r>
+              <w:rPr>
+                <w:lang w:val="fr-FR"/>
+              </w:rPr>
+              <w:t>latitudeB</w:t>
+            </w:r>
+            <w:proofErr w:type="spellEnd"/>
+            <w:r>
+              <w:rPr>
+                <w:lang w:val="fr-FR"/>
+              </w:rPr>
+              <w:t xml:space="preserve">, double </w:t>
+            </w:r>
+            <w:proofErr w:type="spellStart"/>
+            <w:r>
+              <w:rPr>
+                <w:lang w:val="fr-FR"/>
+              </w:rPr>
+              <w:t>longitudeB</w:t>
+            </w:r>
+            <w:proofErr w:type="spellEnd"/>
+            <w:r>
+              <w:rPr>
+                <w:lang w:val="fr-FR"/>
+              </w:rPr>
+              <w:t>)</w:t>
+            </w:r>
+          </w:p>
+          <w:p>
+            <w:pPr>
+              <w:rPr>
+                <w:lang w:val="fr-FR"/>
+              </w:rPr>
+            </w:pPr>
+          </w:p>
+          <w:p>
+            <w:pPr>
+              <w:rPr>
+                <w:lang w:val="fr-FR"/>
+              </w:rPr>
+            </w:pPr>
+          </w:p>
+          <w:p>
+            <w:pPr>
+              <w:rPr>
+                <w:lang w:val="fr-FR"/>
+              </w:rPr>
+            </w:pPr>
+          </w:p>
+        </w:tc>
+        <w:tc>
+          <w:tcPr>
+            <w:tcW w:w="3071" w:type="dxa"/>
+          </w:tcPr>
+          <w:p>
+            <w:r>
+              <w:t>44</w:t>
+            </w:r>
+          </w:p>
+          <w:p>
+            <w:r>
+              <w:t>-1</w:t>
+            </w:r>
+          </w:p>
+          <w:p>
+            <w:r>
+              <w:t>45</w:t>
+            </w:r>
+          </w:p>
+          <w:p>
+            <w:r>
+              <w:t>-2</w:t>
+            </w:r>
+          </w:p>
+        </w:tc>
+        <w:tc>
+          <w:tcPr>
+            <w:tcW w:w="3071" w:type="dxa"/>
+          </w:tcPr>
+          <w:p>
+            <w:r>
+              <w:t>1.41</w:t>
+            </w:r>
+          </w:p>
+        </w:tc>
+      </w:tr>
+    </w:tbl>
+    <w:p/>
+    <w:p>
+      <w:pPr>
+        <w:pStyle w:val="Paragraphedeliste"/>
+        <w:numPr>
+          <w:ilvl w:val="0"/>
+          <w:numId w:val="21"/>
+        </w:numPr>
+        <w:rPr>
+          <w:lang w:val="fr-FR"/>
+        </w:rPr>
+      </w:pPr>
+      <w:r>
+        <w:rPr>
+          <w:lang w:val="fr-FR"/>
+        </w:rPr>
+        <w:t xml:space="preserve">FR8_qualityAttributes </w:t>
+      </w:r>
+      <w:r>
+        <w:rPr>
+          <w:lang w:val="fr-FR"/>
+        </w:rPr>
+        <w:t xml:space="preserve">(double latitude, double longitude, </w:t>
+      </w:r>
+      <w:proofErr w:type="spellStart"/>
+      <w:r>
+        <w:rPr>
+          <w:lang w:val="fr-FR"/>
+        </w:rPr>
+        <w:t>time_t</w:t>
+      </w:r>
+      <w:proofErr w:type="spellEnd"/>
+      <w:r>
+        <w:rPr>
+          <w:lang w:val="fr-FR"/>
+        </w:rPr>
+        <w:t xml:space="preserve"> time)</w:t>
+      </w:r>
+    </w:p>
+    <w:tbl>
+      <w:tblPr>
+        <w:tblStyle w:val="Grilledutableau"/>
+        <w:tblW w:w="0" w:type="auto"/>
+        <w:tblLook w:val="04A0" w:firstRow="1" w:lastRow="0" w:firstColumn="1" w:lastColumn="0" w:noHBand="0" w:noVBand="1"/>
+      </w:tblPr>
+      <w:tblGrid>
+        <w:gridCol w:w="3070"/>
+        <w:gridCol w:w="3071"/>
+        <w:gridCol w:w="3071"/>
+      </w:tblGrid>
+      <w:tr>
+        <w:tc>
+          <w:tcPr>
+            <w:tcW w:w="3070" w:type="dxa"/>
+          </w:tcPr>
+          <w:p>
+            <w:r>
+              <w:t>Tested Function</w:t>
+            </w:r>
+          </w:p>
+        </w:tc>
+        <w:tc>
+          <w:tcPr>
+            <w:tcW w:w="3071" w:type="dxa"/>
+          </w:tcPr>
+          <w:p>
+            <w:r>
+              <w:t>Input</w:t>
+            </w:r>
+          </w:p>
+        </w:tc>
+        <w:tc>
+          <w:tcPr>
+            <w:tcW w:w="3071" w:type="dxa"/>
+          </w:tcPr>
+          <w:p>
+            <w:r>
+              <w:t>Output</w:t>
+            </w:r>
+          </w:p>
+        </w:tc>
+      </w:tr>
+      <w:tr>
+        <w:tc>
+          <w:tcPr>
+            <w:tcW w:w="3070" w:type="dxa"/>
+          </w:tcPr>
+          <w:p>
+            <w:pPr>
+              <w:rPr>
+                <w:lang w:val="fr-FR"/>
+              </w:rPr>
+            </w:pPr>
+            <w:proofErr w:type="spellStart"/>
+            <w:r>
+              <w:rPr>
+                <w:lang w:val="fr-FR"/>
+              </w:rPr>
+              <w:t>sensorController</w:t>
+            </w:r>
+            <w:proofErr w:type="spellEnd"/>
+            <w:r>
+              <w:rPr>
+                <w:lang w:val="fr-FR"/>
+              </w:rPr>
+              <w:t xml:space="preserve">. </w:t>
+            </w:r>
+            <w:r>
+              <w:rPr>
+                <w:lang w:val="fr-FR"/>
+              </w:rPr>
+              <w:t xml:space="preserve">FR8_qualityAttributes </w:t>
+            </w:r>
+            <w:r>
+              <w:rPr>
+                <w:lang w:val="fr-FR"/>
+              </w:rPr>
+              <w:t xml:space="preserve">(double latitude, double longitude, </w:t>
             </w:r>
             <w:proofErr w:type="spellStart"/>
             <w:r>
@@ -2759,42 +4333,35 @@
           </w:tcPr>
           <w:p>
             <w:r>
-              <w:t>3.</w:t>
-            </w:r>
-            <w:r>
-              <w:t>2</w:t>
-            </w:r>
-            <w:r>
-              <w:t xml:space="preserve">5 </w:t>
-            </w:r>
-          </w:p>
-          <w:p>
-            <w:r>
-              <w:t xml:space="preserve">O3 : </w:t>
-            </w:r>
-            <w:r>
-              <w:t xml:space="preserve">very </w:t>
-            </w:r>
-            <w:r>
-              <w:t>good</w:t>
-            </w:r>
-            <w:r>
-              <w:t xml:space="preserve"> </w:t>
-            </w:r>
-          </w:p>
-          <w:p>
-            <w:r>
-              <w:t>NO2 : good</w:t>
-            </w:r>
-          </w:p>
-          <w:p>
-            <w:r>
-              <w:t xml:space="preserve">S02 : very good </w:t>
-            </w:r>
-          </w:p>
-          <w:p>
-            <w:r>
-              <w:t>PM10 : mediocre</w:t>
+              <w:t>Returns a Map&lt;</w:t>
+            </w:r>
+            <w:proofErr w:type="spellStart"/>
+            <w:r>
+              <w:t>Attribute,double</w:t>
+            </w:r>
+            <w:proofErr w:type="spellEnd"/>
+            <w:r>
+              <w:t xml:space="preserve">&gt; with the Attribute object’s identifiers o3, No2, So2 and PM10 and their corresponding measurement: </w:t>
+            </w:r>
+          </w:p>
+          <w:p>
+            <w:r>
+              <w:t xml:space="preserve">O3 : 55.56 </w:t>
+            </w:r>
+          </w:p>
+          <w:p>
+            <w:r>
+              <w:t>NO2 : 69.28</w:t>
+            </w:r>
+          </w:p>
+          <w:p>
+            <w:r>
+              <w:t xml:space="preserve">S02 : 38.56 </w:t>
+            </w:r>
+          </w:p>
+          <w:p>
+            <w:r>
+              <w:t>PM10 : 47.39</w:t>
             </w:r>
           </w:p>
         </w:tc>
@@ -2870,43 +4437,21 @@
               <w:rPr>
                 <w:lang w:val="fr-FR"/>
               </w:rPr>
-              <w:t xml:space="preserve">. </w:t>
-            </w:r>
-            <w:proofErr w:type="spellStart"/>
-            <w:proofErr w:type="gramStart"/>
-            <w:r>
-              <w:rPr>
-                <w:lang w:val="fr-FR"/>
-              </w:rPr>
-              <w:t>compareSensors</w:t>
-            </w:r>
-            <w:proofErr w:type="spellEnd"/>
-            <w:r>
-              <w:rPr>
-                <w:lang w:val="fr-FR"/>
-              </w:rPr>
-              <w:t>(</w:t>
-            </w:r>
-            <w:proofErr w:type="gramEnd"/>
-            <w:r>
-              <w:rPr>
-                <w:lang w:val="fr-FR"/>
-              </w:rPr>
-              <w:t xml:space="preserve">string </w:t>
-            </w:r>
-            <w:proofErr w:type="spellStart"/>
-            <w:r>
-              <w:rPr>
-                <w:lang w:val="fr-FR"/>
-              </w:rPr>
-              <w:t>sensorId</w:t>
-            </w:r>
-            <w:proofErr w:type="spellEnd"/>
-            <w:r>
-              <w:rPr>
-                <w:lang w:val="fr-FR"/>
-              </w:rPr>
-              <w:t>)</w:t>
+              <w:t xml:space="preserve">. FR8_qualityAttributes (double latitude, double longitude, </w:t>
+            </w:r>
+            <w:proofErr w:type="spellStart"/>
+            <w:r>
+              <w:rPr>
+                <w:lang w:val="fr-FR"/>
+              </w:rPr>
+              <w:t>time_t</w:t>
+            </w:r>
+            <w:proofErr w:type="spellEnd"/>
+            <w:r>
+              <w:rPr>
+                <w:lang w:val="fr-FR"/>
+              </w:rPr>
+              <w:t xml:space="preserve"> time)</w:t>
             </w:r>
           </w:p>
         </w:tc>
@@ -2945,6 +4490,307 @@
         </w:tc>
       </w:tr>
     </w:tbl>
+    <w:p>
+      <w:pPr>
+        <w:pStyle w:val="Titre3"/>
+        <w:ind w:left="720"/>
+        <w:rPr>
+          <w:color w:val="auto"/>
+        </w:rPr>
+      </w:pPr>
+    </w:p>
+    <w:p>
+      <w:pPr>
+        <w:pStyle w:val="Paragraphedeliste"/>
+        <w:numPr>
+          <w:ilvl w:val="0"/>
+          <w:numId w:val="21"/>
+        </w:numPr>
+      </w:pPr>
+      <w:r>
+        <w:rPr>
+          <w:lang w:val="fr-FR"/>
+        </w:rPr>
+        <w:t xml:space="preserve">FR8_quality </w:t>
+      </w:r>
+      <w:r>
+        <w:rPr>
+          <w:lang w:val="fr-FR"/>
+        </w:rPr>
+        <w:t xml:space="preserve">(double latitude, double longitude, </w:t>
+      </w:r>
+      <w:proofErr w:type="spellStart"/>
+      <w:r>
+        <w:rPr>
+          <w:lang w:val="fr-FR"/>
+        </w:rPr>
+        <w:t>time_t</w:t>
+      </w:r>
+      <w:proofErr w:type="spellEnd"/>
+      <w:r>
+        <w:rPr>
+          <w:lang w:val="fr-FR"/>
+        </w:rPr>
+        <w:t xml:space="preserve"> time)</w:t>
+      </w:r>
+      <w:bookmarkStart w:id="0" w:name="_GoBack"/>
+      <w:bookmarkEnd w:id="0"/>
+    </w:p>
+    <w:tbl>
+      <w:tblPr>
+        <w:tblStyle w:val="Grilledutableau"/>
+        <w:tblW w:w="0" w:type="auto"/>
+        <w:tblLook w:val="04A0" w:firstRow="1" w:lastRow="0" w:firstColumn="1" w:lastColumn="0" w:noHBand="0" w:noVBand="1"/>
+      </w:tblPr>
+      <w:tblGrid>
+        <w:gridCol w:w="3070"/>
+        <w:gridCol w:w="3071"/>
+        <w:gridCol w:w="3071"/>
+      </w:tblGrid>
+      <w:tr>
+        <w:tc>
+          <w:tcPr>
+            <w:tcW w:w="3070" w:type="dxa"/>
+          </w:tcPr>
+          <w:p>
+            <w:r>
+              <w:t>Tested Function</w:t>
+            </w:r>
+          </w:p>
+        </w:tc>
+        <w:tc>
+          <w:tcPr>
+            <w:tcW w:w="3071" w:type="dxa"/>
+          </w:tcPr>
+          <w:p>
+            <w:r>
+              <w:t>Input</w:t>
+            </w:r>
+          </w:p>
+        </w:tc>
+        <w:tc>
+          <w:tcPr>
+            <w:tcW w:w="3071" w:type="dxa"/>
+          </w:tcPr>
+          <w:p>
+            <w:r>
+              <w:t>Output</w:t>
+            </w:r>
+          </w:p>
+        </w:tc>
+      </w:tr>
+      <w:tr>
+        <w:tc>
+          <w:tcPr>
+            <w:tcW w:w="3070" w:type="dxa"/>
+          </w:tcPr>
+          <w:p>
+            <w:pPr>
+              <w:rPr>
+                <w:lang w:val="fr-FR"/>
+              </w:rPr>
+            </w:pPr>
+            <w:proofErr w:type="spellStart"/>
+            <w:r>
+              <w:rPr>
+                <w:lang w:val="fr-FR"/>
+              </w:rPr>
+              <w:t>sensorController</w:t>
+            </w:r>
+            <w:proofErr w:type="spellEnd"/>
+            <w:r>
+              <w:rPr>
+                <w:lang w:val="fr-FR"/>
+              </w:rPr>
+              <w:t xml:space="preserve">. </w:t>
+            </w:r>
+            <w:r>
+              <w:rPr>
+                <w:lang w:val="fr-FR"/>
+              </w:rPr>
+              <w:t xml:space="preserve">FR8_quality </w:t>
+            </w:r>
+            <w:r>
+              <w:rPr>
+                <w:lang w:val="fr-FR"/>
+              </w:rPr>
+              <w:t xml:space="preserve">(double latitude, double longitude, </w:t>
+            </w:r>
+            <w:proofErr w:type="spellStart"/>
+            <w:r>
+              <w:rPr>
+                <w:lang w:val="fr-FR"/>
+              </w:rPr>
+              <w:t>time_t</w:t>
+            </w:r>
+            <w:proofErr w:type="spellEnd"/>
+            <w:r>
+              <w:rPr>
+                <w:lang w:val="fr-FR"/>
+              </w:rPr>
+              <w:t xml:space="preserve"> time)</w:t>
+            </w:r>
+          </w:p>
+        </w:tc>
+        <w:tc>
+          <w:tcPr>
+            <w:tcW w:w="3071" w:type="dxa"/>
+          </w:tcPr>
+          <w:p>
+            <w:r>
+              <w:t xml:space="preserve">45 </w:t>
+            </w:r>
+          </w:p>
+          <w:p>
+            <w:r>
+              <w:t>-2</w:t>
+            </w:r>
+          </w:p>
+          <w:p>
+            <w:r>
+              <w:t>01/01/2019  12:00:00</w:t>
+            </w:r>
+            <w:r>
+              <w:t xml:space="preserve"> </w:t>
+            </w:r>
+          </w:p>
+        </w:tc>
+        <w:tc>
+          <w:tcPr>
+            <w:tcW w:w="3071" w:type="dxa"/>
+          </w:tcPr>
+          <w:p>
+            <w:r>
+              <w:t>String equal to “Mediocre”</w:t>
+            </w:r>
+          </w:p>
+        </w:tc>
+      </w:tr>
+    </w:tbl>
+    <w:p/>
+    <w:tbl>
+      <w:tblPr>
+        <w:tblStyle w:val="Grilledutableau"/>
+        <w:tblW w:w="0" w:type="auto"/>
+        <w:tblLook w:val="04A0" w:firstRow="1" w:lastRow="0" w:firstColumn="1" w:lastColumn="0" w:noHBand="0" w:noVBand="1"/>
+      </w:tblPr>
+      <w:tblGrid>
+        <w:gridCol w:w="3315"/>
+        <w:gridCol w:w="2993"/>
+        <w:gridCol w:w="2980"/>
+      </w:tblGrid>
+      <w:tr>
+        <w:trPr>
+          <w:trHeight w:val="282"/>
+        </w:trPr>
+        <w:tc>
+          <w:tcPr>
+            <w:tcW w:w="3315" w:type="dxa"/>
+          </w:tcPr>
+          <w:p>
+            <w:r>
+              <w:t>Tested Function</w:t>
+            </w:r>
+          </w:p>
+        </w:tc>
+        <w:tc>
+          <w:tcPr>
+            <w:tcW w:w="2993" w:type="dxa"/>
+          </w:tcPr>
+          <w:p>
+            <w:r>
+              <w:t>Input</w:t>
+            </w:r>
+          </w:p>
+        </w:tc>
+        <w:tc>
+          <w:tcPr>
+            <w:tcW w:w="2980" w:type="dxa"/>
+          </w:tcPr>
+          <w:p>
+            <w:r>
+              <w:t>Output</w:t>
+            </w:r>
+          </w:p>
+        </w:tc>
+      </w:tr>
+      <w:tr>
+        <w:tc>
+          <w:tcPr>
+            <w:tcW w:w="3315" w:type="dxa"/>
+          </w:tcPr>
+          <w:p>
+            <w:proofErr w:type="spellStart"/>
+            <w:proofErr w:type="gramStart"/>
+            <w:r>
+              <w:t>sensorController</w:t>
+            </w:r>
+            <w:proofErr w:type="spellEnd"/>
+            <w:proofErr w:type="gramEnd"/>
+            <w:r>
+              <w:t xml:space="preserve">. </w:t>
+            </w:r>
+            <w:r>
+              <w:t xml:space="preserve">FR8_quality </w:t>
+            </w:r>
+            <w:r>
+              <w:rPr>
+                <w:lang w:val="fr-FR"/>
+              </w:rPr>
+              <w:t xml:space="preserve">(double latitude, double longitude, </w:t>
+            </w:r>
+            <w:proofErr w:type="spellStart"/>
+            <w:r>
+              <w:rPr>
+                <w:lang w:val="fr-FR"/>
+              </w:rPr>
+              <w:t>time_t</w:t>
+            </w:r>
+            <w:proofErr w:type="spellEnd"/>
+            <w:r>
+              <w:rPr>
+                <w:lang w:val="fr-FR"/>
+              </w:rPr>
+              <w:t xml:space="preserve"> time)</w:t>
+            </w:r>
+          </w:p>
+        </w:tc>
+        <w:tc>
+          <w:tcPr>
+            <w:tcW w:w="2993" w:type="dxa"/>
+          </w:tcPr>
+          <w:p>
+            <w:r>
+              <w:t xml:space="preserve">45 </w:t>
+            </w:r>
+          </w:p>
+          <w:p>
+            <w:r>
+              <w:t>-2</w:t>
+            </w:r>
+          </w:p>
+          <w:p>
+            <w:r>
+              <w:t>15/15/2025</w:t>
+            </w:r>
+            <w:r>
+              <w:t xml:space="preserve">  12:00:00</w:t>
+            </w:r>
+          </w:p>
+        </w:tc>
+        <w:tc>
+          <w:tcPr>
+            <w:tcW w:w="2980" w:type="dxa"/>
+          </w:tcPr>
+          <w:p>
+            <w:r>
+              <w:t>null</w:t>
+            </w:r>
+          </w:p>
+        </w:tc>
+      </w:tr>
+    </w:tbl>
+    <w:p/>
     <w:p/>
     <w:p>
       <w:pPr>
@@ -2962,6 +4808,7 @@
         <w:rPr>
           <w:color w:val="auto"/>
         </w:rPr>
+        <w:lastRenderedPageBreak/>
         <w:t>LoadCSV</w:t>
       </w:r>
       <w:proofErr w:type="spellEnd"/>
@@ -3936,20 +5783,11 @@
           <w:p>
             <w:proofErr w:type="spellStart"/>
             <w:r>
-              <w:t>cleanerController.</w:t>
-            </w:r>
-            <w:r>
-              <w:t>computeStatistics</w:t>
-            </w:r>
-            <w:proofErr w:type="spellEnd"/>
-            <w:r>
-              <w:t>(</w:t>
-            </w:r>
-            <w:r>
-              <w:t>Cleaner cleaner</w:t>
-            </w:r>
-            <w:r>
-              <w:t>)</w:t>
+              <w:t>cleanerController.computeStatistics</w:t>
+            </w:r>
+            <w:proofErr w:type="spellEnd"/>
+            <w:r>
+              <w:t>(Cleaner cleaner)</w:t>
             </w:r>
           </w:p>
         </w:tc>
@@ -3975,10 +5813,7 @@
         </w:tc>
       </w:tr>
     </w:tbl>
-    <w:p>
-      <w:bookmarkStart w:id="0" w:name="_GoBack"/>
-      <w:bookmarkEnd w:id="0"/>
-    </w:p>
+    <w:p/>
     <w:sectPr>
       <w:pgSz w:w="11906" w:h="16838"/>
       <w:pgMar w:top="1417" w:right="1417" w:bottom="1417" w:left="1417" w:header="708" w:footer="708" w:gutter="0"/>
@@ -4081,6 +5916,95 @@
     </w:lvl>
   </w:abstractNum>
   <w:abstractNum w:abstractNumId="1">
+    <w:nsid w:val="0E7266B5"/>
+    <w:multiLevelType w:val="hybridMultilevel"/>
+    <w:tmpl w:val="8AE86198"/>
+    <w:lvl w:ilvl="0" w:tplc="6BC60F64">
+      <w:start w:val="1"/>
+      <w:numFmt w:val="decimal"/>
+      <w:lvlText w:val="%1-"/>
+      <w:lvlJc w:val="left"/>
+      <w:pPr>
+        <w:ind w:left="720" w:hanging="360"/>
+      </w:pPr>
+      <w:rPr>
+        <w:rFonts w:hint="default"/>
+      </w:rPr>
+    </w:lvl>
+    <w:lvl w:ilvl="1" w:tplc="040C0019" w:tentative="1">
+      <w:start w:val="1"/>
+      <w:numFmt w:val="lowerLetter"/>
+      <w:lvlText w:val="%2."/>
+      <w:lvlJc w:val="left"/>
+      <w:pPr>
+        <w:ind w:left="1440" w:hanging="360"/>
+      </w:pPr>
+    </w:lvl>
+    <w:lvl w:ilvl="2" w:tplc="040C001B" w:tentative="1">
+      <w:start w:val="1"/>
+      <w:numFmt w:val="lowerRoman"/>
+      <w:lvlText w:val="%3."/>
+      <w:lvlJc w:val="right"/>
+      <w:pPr>
+        <w:ind w:left="2160" w:hanging="180"/>
+      </w:pPr>
+    </w:lvl>
+    <w:lvl w:ilvl="3" w:tplc="040C000F" w:tentative="1">
+      <w:start w:val="1"/>
+      <w:numFmt w:val="decimal"/>
+      <w:lvlText w:val="%4."/>
+      <w:lvlJc w:val="left"/>
+      <w:pPr>
+        <w:ind w:left="2880" w:hanging="360"/>
+      </w:pPr>
+    </w:lvl>
+    <w:lvl w:ilvl="4" w:tplc="040C0019" w:tentative="1">
+      <w:start w:val="1"/>
+      <w:numFmt w:val="lowerLetter"/>
+      <w:lvlText w:val="%5."/>
+      <w:lvlJc w:val="left"/>
+      <w:pPr>
+        <w:ind w:left="3600" w:hanging="360"/>
+      </w:pPr>
+    </w:lvl>
+    <w:lvl w:ilvl="5" w:tplc="040C001B" w:tentative="1">
+      <w:start w:val="1"/>
+      <w:numFmt w:val="lowerRoman"/>
+      <w:lvlText w:val="%6."/>
+      <w:lvlJc w:val="right"/>
+      <w:pPr>
+        <w:ind w:left="4320" w:hanging="180"/>
+      </w:pPr>
+    </w:lvl>
+    <w:lvl w:ilvl="6" w:tplc="040C000F" w:tentative="1">
+      <w:start w:val="1"/>
+      <w:numFmt w:val="decimal"/>
+      <w:lvlText w:val="%7."/>
+      <w:lvlJc w:val="left"/>
+      <w:pPr>
+        <w:ind w:left="5040" w:hanging="360"/>
+      </w:pPr>
+    </w:lvl>
+    <w:lvl w:ilvl="7" w:tplc="040C0019" w:tentative="1">
+      <w:start w:val="1"/>
+      <w:numFmt w:val="lowerLetter"/>
+      <w:lvlText w:val="%8."/>
+      <w:lvlJc w:val="left"/>
+      <w:pPr>
+        <w:ind w:left="5760" w:hanging="360"/>
+      </w:pPr>
+    </w:lvl>
+    <w:lvl w:ilvl="8" w:tplc="040C001B" w:tentative="1">
+      <w:start w:val="1"/>
+      <w:numFmt w:val="lowerRoman"/>
+      <w:lvlText w:val="%9."/>
+      <w:lvlJc w:val="right"/>
+      <w:pPr>
+        <w:ind w:left="6480" w:hanging="180"/>
+      </w:pPr>
+    </w:lvl>
+  </w:abstractNum>
+  <w:abstractNum w:abstractNumId="2">
     <w:nsid w:val="1334676F"/>
     <w:multiLevelType w:val="hybridMultilevel"/>
     <w:tmpl w:val="07AA6030"/>
@@ -4169,7 +6093,185 @@
       </w:pPr>
     </w:lvl>
   </w:abstractNum>
-  <w:abstractNum w:abstractNumId="2">
+  <w:abstractNum w:abstractNumId="3">
+    <w:nsid w:val="1C4C3D8A"/>
+    <w:multiLevelType w:val="hybridMultilevel"/>
+    <w:tmpl w:val="B2D41E34"/>
+    <w:lvl w:ilvl="0" w:tplc="6BC60F64">
+      <w:start w:val="1"/>
+      <w:numFmt w:val="decimal"/>
+      <w:lvlText w:val="%1-"/>
+      <w:lvlJc w:val="left"/>
+      <w:pPr>
+        <w:ind w:left="720" w:hanging="360"/>
+      </w:pPr>
+      <w:rPr>
+        <w:rFonts w:hint="default"/>
+      </w:rPr>
+    </w:lvl>
+    <w:lvl w:ilvl="1" w:tplc="040C0019" w:tentative="1">
+      <w:start w:val="1"/>
+      <w:numFmt w:val="lowerLetter"/>
+      <w:lvlText w:val="%2."/>
+      <w:lvlJc w:val="left"/>
+      <w:pPr>
+        <w:ind w:left="1440" w:hanging="360"/>
+      </w:pPr>
+    </w:lvl>
+    <w:lvl w:ilvl="2" w:tplc="040C001B" w:tentative="1">
+      <w:start w:val="1"/>
+      <w:numFmt w:val="lowerRoman"/>
+      <w:lvlText w:val="%3."/>
+      <w:lvlJc w:val="right"/>
+      <w:pPr>
+        <w:ind w:left="2160" w:hanging="180"/>
+      </w:pPr>
+    </w:lvl>
+    <w:lvl w:ilvl="3" w:tplc="040C000F" w:tentative="1">
+      <w:start w:val="1"/>
+      <w:numFmt w:val="decimal"/>
+      <w:lvlText w:val="%4."/>
+      <w:lvlJc w:val="left"/>
+      <w:pPr>
+        <w:ind w:left="2880" w:hanging="360"/>
+      </w:pPr>
+    </w:lvl>
+    <w:lvl w:ilvl="4" w:tplc="040C0019" w:tentative="1">
+      <w:start w:val="1"/>
+      <w:numFmt w:val="lowerLetter"/>
+      <w:lvlText w:val="%5."/>
+      <w:lvlJc w:val="left"/>
+      <w:pPr>
+        <w:ind w:left="3600" w:hanging="360"/>
+      </w:pPr>
+    </w:lvl>
+    <w:lvl w:ilvl="5" w:tplc="040C001B" w:tentative="1">
+      <w:start w:val="1"/>
+      <w:numFmt w:val="lowerRoman"/>
+      <w:lvlText w:val="%6."/>
+      <w:lvlJc w:val="right"/>
+      <w:pPr>
+        <w:ind w:left="4320" w:hanging="180"/>
+      </w:pPr>
+    </w:lvl>
+    <w:lvl w:ilvl="6" w:tplc="040C000F" w:tentative="1">
+      <w:start w:val="1"/>
+      <w:numFmt w:val="decimal"/>
+      <w:lvlText w:val="%7."/>
+      <w:lvlJc w:val="left"/>
+      <w:pPr>
+        <w:ind w:left="5040" w:hanging="360"/>
+      </w:pPr>
+    </w:lvl>
+    <w:lvl w:ilvl="7" w:tplc="040C0019" w:tentative="1">
+      <w:start w:val="1"/>
+      <w:numFmt w:val="lowerLetter"/>
+      <w:lvlText w:val="%8."/>
+      <w:lvlJc w:val="left"/>
+      <w:pPr>
+        <w:ind w:left="5760" w:hanging="360"/>
+      </w:pPr>
+    </w:lvl>
+    <w:lvl w:ilvl="8" w:tplc="040C001B" w:tentative="1">
+      <w:start w:val="1"/>
+      <w:numFmt w:val="lowerRoman"/>
+      <w:lvlText w:val="%9."/>
+      <w:lvlJc w:val="right"/>
+      <w:pPr>
+        <w:ind w:left="6480" w:hanging="180"/>
+      </w:pPr>
+    </w:lvl>
+  </w:abstractNum>
+  <w:abstractNum w:abstractNumId="4">
+    <w:nsid w:val="20980F42"/>
+    <w:multiLevelType w:val="hybridMultilevel"/>
+    <w:tmpl w:val="11F2F616"/>
+    <w:lvl w:ilvl="0" w:tplc="6BC60F64">
+      <w:start w:val="1"/>
+      <w:numFmt w:val="decimal"/>
+      <w:lvlText w:val="%1-"/>
+      <w:lvlJc w:val="left"/>
+      <w:pPr>
+        <w:ind w:left="720" w:hanging="360"/>
+      </w:pPr>
+      <w:rPr>
+        <w:rFonts w:hint="default"/>
+      </w:rPr>
+    </w:lvl>
+    <w:lvl w:ilvl="1" w:tplc="040C0019" w:tentative="1">
+      <w:start w:val="1"/>
+      <w:numFmt w:val="lowerLetter"/>
+      <w:lvlText w:val="%2."/>
+      <w:lvlJc w:val="left"/>
+      <w:pPr>
+        <w:ind w:left="1440" w:hanging="360"/>
+      </w:pPr>
+    </w:lvl>
+    <w:lvl w:ilvl="2" w:tplc="040C001B" w:tentative="1">
+      <w:start w:val="1"/>
+      <w:numFmt w:val="lowerRoman"/>
+      <w:lvlText w:val="%3."/>
+      <w:lvlJc w:val="right"/>
+      <w:pPr>
+        <w:ind w:left="2160" w:hanging="180"/>
+      </w:pPr>
+    </w:lvl>
+    <w:lvl w:ilvl="3" w:tplc="040C000F" w:tentative="1">
+      <w:start w:val="1"/>
+      <w:numFmt w:val="decimal"/>
+      <w:lvlText w:val="%4."/>
+      <w:lvlJc w:val="left"/>
+      <w:pPr>
+        <w:ind w:left="2880" w:hanging="360"/>
+      </w:pPr>
+    </w:lvl>
+    <w:lvl w:ilvl="4" w:tplc="040C0019" w:tentative="1">
+      <w:start w:val="1"/>
+      <w:numFmt w:val="lowerLetter"/>
+      <w:lvlText w:val="%5."/>
+      <w:lvlJc w:val="left"/>
+      <w:pPr>
+        <w:ind w:left="3600" w:hanging="360"/>
+      </w:pPr>
+    </w:lvl>
+    <w:lvl w:ilvl="5" w:tplc="040C001B" w:tentative="1">
+      <w:start w:val="1"/>
+      <w:numFmt w:val="lowerRoman"/>
+      <w:lvlText w:val="%6."/>
+      <w:lvlJc w:val="right"/>
+      <w:pPr>
+        <w:ind w:left="4320" w:hanging="180"/>
+      </w:pPr>
+    </w:lvl>
+    <w:lvl w:ilvl="6" w:tplc="040C000F" w:tentative="1">
+      <w:start w:val="1"/>
+      <w:numFmt w:val="decimal"/>
+      <w:lvlText w:val="%7."/>
+      <w:lvlJc w:val="left"/>
+      <w:pPr>
+        <w:ind w:left="5040" w:hanging="360"/>
+      </w:pPr>
+    </w:lvl>
+    <w:lvl w:ilvl="7" w:tplc="040C0019" w:tentative="1">
+      <w:start w:val="1"/>
+      <w:numFmt w:val="lowerLetter"/>
+      <w:lvlText w:val="%8."/>
+      <w:lvlJc w:val="left"/>
+      <w:pPr>
+        <w:ind w:left="5760" w:hanging="360"/>
+      </w:pPr>
+    </w:lvl>
+    <w:lvl w:ilvl="8" w:tplc="040C001B" w:tentative="1">
+      <w:start w:val="1"/>
+      <w:numFmt w:val="lowerRoman"/>
+      <w:lvlText w:val="%9."/>
+      <w:lvlJc w:val="right"/>
+      <w:pPr>
+        <w:ind w:left="6480" w:hanging="180"/>
+      </w:pPr>
+    </w:lvl>
+  </w:abstractNum>
+  <w:abstractNum w:abstractNumId="5">
     <w:nsid w:val="295D0216"/>
     <w:multiLevelType w:val="hybridMultilevel"/>
     <w:tmpl w:val="286C22D8"/>
@@ -4258,7 +6360,7 @@
       </w:pPr>
     </w:lvl>
   </w:abstractNum>
-  <w:abstractNum w:abstractNumId="3">
+  <w:abstractNum w:abstractNumId="6">
     <w:nsid w:val="325D5505"/>
     <w:multiLevelType w:val="hybridMultilevel"/>
     <w:tmpl w:val="286C22D8"/>
@@ -4347,7 +6449,96 @@
       </w:pPr>
     </w:lvl>
   </w:abstractNum>
-  <w:abstractNum w:abstractNumId="4">
+  <w:abstractNum w:abstractNumId="7">
+    <w:nsid w:val="39E952C1"/>
+    <w:multiLevelType w:val="hybridMultilevel"/>
+    <w:tmpl w:val="8AE86198"/>
+    <w:lvl w:ilvl="0" w:tplc="6BC60F64">
+      <w:start w:val="1"/>
+      <w:numFmt w:val="decimal"/>
+      <w:lvlText w:val="%1-"/>
+      <w:lvlJc w:val="left"/>
+      <w:pPr>
+        <w:ind w:left="720" w:hanging="360"/>
+      </w:pPr>
+      <w:rPr>
+        <w:rFonts w:hint="default"/>
+      </w:rPr>
+    </w:lvl>
+    <w:lvl w:ilvl="1" w:tplc="040C0019" w:tentative="1">
+      <w:start w:val="1"/>
+      <w:numFmt w:val="lowerLetter"/>
+      <w:lvlText w:val="%2."/>
+      <w:lvlJc w:val="left"/>
+      <w:pPr>
+        <w:ind w:left="1440" w:hanging="360"/>
+      </w:pPr>
+    </w:lvl>
+    <w:lvl w:ilvl="2" w:tplc="040C001B" w:tentative="1">
+      <w:start w:val="1"/>
+      <w:numFmt w:val="lowerRoman"/>
+      <w:lvlText w:val="%3."/>
+      <w:lvlJc w:val="right"/>
+      <w:pPr>
+        <w:ind w:left="2160" w:hanging="180"/>
+      </w:pPr>
+    </w:lvl>
+    <w:lvl w:ilvl="3" w:tplc="040C000F" w:tentative="1">
+      <w:start w:val="1"/>
+      <w:numFmt w:val="decimal"/>
+      <w:lvlText w:val="%4."/>
+      <w:lvlJc w:val="left"/>
+      <w:pPr>
+        <w:ind w:left="2880" w:hanging="360"/>
+      </w:pPr>
+    </w:lvl>
+    <w:lvl w:ilvl="4" w:tplc="040C0019" w:tentative="1">
+      <w:start w:val="1"/>
+      <w:numFmt w:val="lowerLetter"/>
+      <w:lvlText w:val="%5."/>
+      <w:lvlJc w:val="left"/>
+      <w:pPr>
+        <w:ind w:left="3600" w:hanging="360"/>
+      </w:pPr>
+    </w:lvl>
+    <w:lvl w:ilvl="5" w:tplc="040C001B" w:tentative="1">
+      <w:start w:val="1"/>
+      <w:numFmt w:val="lowerRoman"/>
+      <w:lvlText w:val="%6."/>
+      <w:lvlJc w:val="right"/>
+      <w:pPr>
+        <w:ind w:left="4320" w:hanging="180"/>
+      </w:pPr>
+    </w:lvl>
+    <w:lvl w:ilvl="6" w:tplc="040C000F" w:tentative="1">
+      <w:start w:val="1"/>
+      <w:numFmt w:val="decimal"/>
+      <w:lvlText w:val="%7."/>
+      <w:lvlJc w:val="left"/>
+      <w:pPr>
+        <w:ind w:left="5040" w:hanging="360"/>
+      </w:pPr>
+    </w:lvl>
+    <w:lvl w:ilvl="7" w:tplc="040C0019" w:tentative="1">
+      <w:start w:val="1"/>
+      <w:numFmt w:val="lowerLetter"/>
+      <w:lvlText w:val="%8."/>
+      <w:lvlJc w:val="left"/>
+      <w:pPr>
+        <w:ind w:left="5760" w:hanging="360"/>
+      </w:pPr>
+    </w:lvl>
+    <w:lvl w:ilvl="8" w:tplc="040C001B" w:tentative="1">
+      <w:start w:val="1"/>
+      <w:numFmt w:val="lowerRoman"/>
+      <w:lvlText w:val="%9."/>
+      <w:lvlJc w:val="right"/>
+      <w:pPr>
+        <w:ind w:left="6480" w:hanging="180"/>
+      </w:pPr>
+    </w:lvl>
+  </w:abstractNum>
+  <w:abstractNum w:abstractNumId="8">
     <w:nsid w:val="3D313E44"/>
     <w:multiLevelType w:val="hybridMultilevel"/>
     <w:tmpl w:val="286C22D8"/>
@@ -4436,7 +6627,96 @@
       </w:pPr>
     </w:lvl>
   </w:abstractNum>
-  <w:abstractNum w:abstractNumId="5">
+  <w:abstractNum w:abstractNumId="9">
+    <w:nsid w:val="3E2C4F23"/>
+    <w:multiLevelType w:val="hybridMultilevel"/>
+    <w:tmpl w:val="B2D41E34"/>
+    <w:lvl w:ilvl="0" w:tplc="6BC60F64">
+      <w:start w:val="1"/>
+      <w:numFmt w:val="decimal"/>
+      <w:lvlText w:val="%1-"/>
+      <w:lvlJc w:val="left"/>
+      <w:pPr>
+        <w:ind w:left="720" w:hanging="360"/>
+      </w:pPr>
+      <w:rPr>
+        <w:rFonts w:hint="default"/>
+      </w:rPr>
+    </w:lvl>
+    <w:lvl w:ilvl="1" w:tplc="040C0019" w:tentative="1">
+      <w:start w:val="1"/>
+      <w:numFmt w:val="lowerLetter"/>
+      <w:lvlText w:val="%2."/>
+      <w:lvlJc w:val="left"/>
+      <w:pPr>
+        <w:ind w:left="1440" w:hanging="360"/>
+      </w:pPr>
+    </w:lvl>
+    <w:lvl w:ilvl="2" w:tplc="040C001B" w:tentative="1">
+      <w:start w:val="1"/>
+      <w:numFmt w:val="lowerRoman"/>
+      <w:lvlText w:val="%3."/>
+      <w:lvlJc w:val="right"/>
+      <w:pPr>
+        <w:ind w:left="2160" w:hanging="180"/>
+      </w:pPr>
+    </w:lvl>
+    <w:lvl w:ilvl="3" w:tplc="040C000F" w:tentative="1">
+      <w:start w:val="1"/>
+      <w:numFmt w:val="decimal"/>
+      <w:lvlText w:val="%4."/>
+      <w:lvlJc w:val="left"/>
+      <w:pPr>
+        <w:ind w:left="2880" w:hanging="360"/>
+      </w:pPr>
+    </w:lvl>
+    <w:lvl w:ilvl="4" w:tplc="040C0019" w:tentative="1">
+      <w:start w:val="1"/>
+      <w:numFmt w:val="lowerLetter"/>
+      <w:lvlText w:val="%5."/>
+      <w:lvlJc w:val="left"/>
+      <w:pPr>
+        <w:ind w:left="3600" w:hanging="360"/>
+      </w:pPr>
+    </w:lvl>
+    <w:lvl w:ilvl="5" w:tplc="040C001B" w:tentative="1">
+      <w:start w:val="1"/>
+      <w:numFmt w:val="lowerRoman"/>
+      <w:lvlText w:val="%6."/>
+      <w:lvlJc w:val="right"/>
+      <w:pPr>
+        <w:ind w:left="4320" w:hanging="180"/>
+      </w:pPr>
+    </w:lvl>
+    <w:lvl w:ilvl="6" w:tplc="040C000F" w:tentative="1">
+      <w:start w:val="1"/>
+      <w:numFmt w:val="decimal"/>
+      <w:lvlText w:val="%7."/>
+      <w:lvlJc w:val="left"/>
+      <w:pPr>
+        <w:ind w:left="5040" w:hanging="360"/>
+      </w:pPr>
+    </w:lvl>
+    <w:lvl w:ilvl="7" w:tplc="040C0019" w:tentative="1">
+      <w:start w:val="1"/>
+      <w:numFmt w:val="lowerLetter"/>
+      <w:lvlText w:val="%8."/>
+      <w:lvlJc w:val="left"/>
+      <w:pPr>
+        <w:ind w:left="5760" w:hanging="360"/>
+      </w:pPr>
+    </w:lvl>
+    <w:lvl w:ilvl="8" w:tplc="040C001B" w:tentative="1">
+      <w:start w:val="1"/>
+      <w:numFmt w:val="lowerRoman"/>
+      <w:lvlText w:val="%9."/>
+      <w:lvlJc w:val="right"/>
+      <w:pPr>
+        <w:ind w:left="6480" w:hanging="180"/>
+      </w:pPr>
+    </w:lvl>
+  </w:abstractNum>
+  <w:abstractNum w:abstractNumId="10">
     <w:nsid w:val="441640AC"/>
     <w:multiLevelType w:val="hybridMultilevel"/>
     <w:tmpl w:val="286C22D8"/>
@@ -4525,7 +6805,96 @@
       </w:pPr>
     </w:lvl>
   </w:abstractNum>
-  <w:abstractNum w:abstractNumId="6">
+  <w:abstractNum w:abstractNumId="11">
+    <w:nsid w:val="455C190F"/>
+    <w:multiLevelType w:val="hybridMultilevel"/>
+    <w:tmpl w:val="11F2F616"/>
+    <w:lvl w:ilvl="0" w:tplc="6BC60F64">
+      <w:start w:val="1"/>
+      <w:numFmt w:val="decimal"/>
+      <w:lvlText w:val="%1-"/>
+      <w:lvlJc w:val="left"/>
+      <w:pPr>
+        <w:ind w:left="720" w:hanging="360"/>
+      </w:pPr>
+      <w:rPr>
+        <w:rFonts w:hint="default"/>
+      </w:rPr>
+    </w:lvl>
+    <w:lvl w:ilvl="1" w:tplc="040C0019" w:tentative="1">
+      <w:start w:val="1"/>
+      <w:numFmt w:val="lowerLetter"/>
+      <w:lvlText w:val="%2."/>
+      <w:lvlJc w:val="left"/>
+      <w:pPr>
+        <w:ind w:left="1440" w:hanging="360"/>
+      </w:pPr>
+    </w:lvl>
+    <w:lvl w:ilvl="2" w:tplc="040C001B" w:tentative="1">
+      <w:start w:val="1"/>
+      <w:numFmt w:val="lowerRoman"/>
+      <w:lvlText w:val="%3."/>
+      <w:lvlJc w:val="right"/>
+      <w:pPr>
+        <w:ind w:left="2160" w:hanging="180"/>
+      </w:pPr>
+    </w:lvl>
+    <w:lvl w:ilvl="3" w:tplc="040C000F" w:tentative="1">
+      <w:start w:val="1"/>
+      <w:numFmt w:val="decimal"/>
+      <w:lvlText w:val="%4."/>
+      <w:lvlJc w:val="left"/>
+      <w:pPr>
+        <w:ind w:left="2880" w:hanging="360"/>
+      </w:pPr>
+    </w:lvl>
+    <w:lvl w:ilvl="4" w:tplc="040C0019" w:tentative="1">
+      <w:start w:val="1"/>
+      <w:numFmt w:val="lowerLetter"/>
+      <w:lvlText w:val="%5."/>
+      <w:lvlJc w:val="left"/>
+      <w:pPr>
+        <w:ind w:left="3600" w:hanging="360"/>
+      </w:pPr>
+    </w:lvl>
+    <w:lvl w:ilvl="5" w:tplc="040C001B" w:tentative="1">
+      <w:start w:val="1"/>
+      <w:numFmt w:val="lowerRoman"/>
+      <w:lvlText w:val="%6."/>
+      <w:lvlJc w:val="right"/>
+      <w:pPr>
+        <w:ind w:left="4320" w:hanging="180"/>
+      </w:pPr>
+    </w:lvl>
+    <w:lvl w:ilvl="6" w:tplc="040C000F" w:tentative="1">
+      <w:start w:val="1"/>
+      <w:numFmt w:val="decimal"/>
+      <w:lvlText w:val="%7."/>
+      <w:lvlJc w:val="left"/>
+      <w:pPr>
+        <w:ind w:left="5040" w:hanging="360"/>
+      </w:pPr>
+    </w:lvl>
+    <w:lvl w:ilvl="7" w:tplc="040C0019" w:tentative="1">
+      <w:start w:val="1"/>
+      <w:numFmt w:val="lowerLetter"/>
+      <w:lvlText w:val="%8."/>
+      <w:lvlJc w:val="left"/>
+      <w:pPr>
+        <w:ind w:left="5760" w:hanging="360"/>
+      </w:pPr>
+    </w:lvl>
+    <w:lvl w:ilvl="8" w:tplc="040C001B" w:tentative="1">
+      <w:start w:val="1"/>
+      <w:numFmt w:val="lowerRoman"/>
+      <w:lvlText w:val="%9."/>
+      <w:lvlJc w:val="right"/>
+      <w:pPr>
+        <w:ind w:left="6480" w:hanging="180"/>
+      </w:pPr>
+    </w:lvl>
+  </w:abstractNum>
+  <w:abstractNum w:abstractNumId="12">
     <w:nsid w:val="48BA417D"/>
     <w:multiLevelType w:val="hybridMultilevel"/>
     <w:tmpl w:val="8EDE5ABE"/>
@@ -4614,7 +6983,185 @@
       </w:pPr>
     </w:lvl>
   </w:abstractNum>
-  <w:abstractNum w:abstractNumId="7">
+  <w:abstractNum w:abstractNumId="13">
+    <w:nsid w:val="4BA23A98"/>
+    <w:multiLevelType w:val="hybridMultilevel"/>
+    <w:tmpl w:val="BB1E16E0"/>
+    <w:lvl w:ilvl="0" w:tplc="6BC60F64">
+      <w:start w:val="1"/>
+      <w:numFmt w:val="decimal"/>
+      <w:lvlText w:val="%1-"/>
+      <w:lvlJc w:val="left"/>
+      <w:pPr>
+        <w:ind w:left="720" w:hanging="360"/>
+      </w:pPr>
+      <w:rPr>
+        <w:rFonts w:hint="default"/>
+      </w:rPr>
+    </w:lvl>
+    <w:lvl w:ilvl="1" w:tplc="040C0019" w:tentative="1">
+      <w:start w:val="1"/>
+      <w:numFmt w:val="lowerLetter"/>
+      <w:lvlText w:val="%2."/>
+      <w:lvlJc w:val="left"/>
+      <w:pPr>
+        <w:ind w:left="1440" w:hanging="360"/>
+      </w:pPr>
+    </w:lvl>
+    <w:lvl w:ilvl="2" w:tplc="040C001B" w:tentative="1">
+      <w:start w:val="1"/>
+      <w:numFmt w:val="lowerRoman"/>
+      <w:lvlText w:val="%3."/>
+      <w:lvlJc w:val="right"/>
+      <w:pPr>
+        <w:ind w:left="2160" w:hanging="180"/>
+      </w:pPr>
+    </w:lvl>
+    <w:lvl w:ilvl="3" w:tplc="040C000F" w:tentative="1">
+      <w:start w:val="1"/>
+      <w:numFmt w:val="decimal"/>
+      <w:lvlText w:val="%4."/>
+      <w:lvlJc w:val="left"/>
+      <w:pPr>
+        <w:ind w:left="2880" w:hanging="360"/>
+      </w:pPr>
+    </w:lvl>
+    <w:lvl w:ilvl="4" w:tplc="040C0019" w:tentative="1">
+      <w:start w:val="1"/>
+      <w:numFmt w:val="lowerLetter"/>
+      <w:lvlText w:val="%5."/>
+      <w:lvlJc w:val="left"/>
+      <w:pPr>
+        <w:ind w:left="3600" w:hanging="360"/>
+      </w:pPr>
+    </w:lvl>
+    <w:lvl w:ilvl="5" w:tplc="040C001B" w:tentative="1">
+      <w:start w:val="1"/>
+      <w:numFmt w:val="lowerRoman"/>
+      <w:lvlText w:val="%6."/>
+      <w:lvlJc w:val="right"/>
+      <w:pPr>
+        <w:ind w:left="4320" w:hanging="180"/>
+      </w:pPr>
+    </w:lvl>
+    <w:lvl w:ilvl="6" w:tplc="040C000F" w:tentative="1">
+      <w:start w:val="1"/>
+      <w:numFmt w:val="decimal"/>
+      <w:lvlText w:val="%7."/>
+      <w:lvlJc w:val="left"/>
+      <w:pPr>
+        <w:ind w:left="5040" w:hanging="360"/>
+      </w:pPr>
+    </w:lvl>
+    <w:lvl w:ilvl="7" w:tplc="040C0019" w:tentative="1">
+      <w:start w:val="1"/>
+      <w:numFmt w:val="lowerLetter"/>
+      <w:lvlText w:val="%8."/>
+      <w:lvlJc w:val="left"/>
+      <w:pPr>
+        <w:ind w:left="5760" w:hanging="360"/>
+      </w:pPr>
+    </w:lvl>
+    <w:lvl w:ilvl="8" w:tplc="040C001B" w:tentative="1">
+      <w:start w:val="1"/>
+      <w:numFmt w:val="lowerRoman"/>
+      <w:lvlText w:val="%9."/>
+      <w:lvlJc w:val="right"/>
+      <w:pPr>
+        <w:ind w:left="6480" w:hanging="180"/>
+      </w:pPr>
+    </w:lvl>
+  </w:abstractNum>
+  <w:abstractNum w:abstractNumId="14">
+    <w:nsid w:val="4CDA0454"/>
+    <w:multiLevelType w:val="hybridMultilevel"/>
+    <w:tmpl w:val="FFCE4648"/>
+    <w:lvl w:ilvl="0" w:tplc="6BC60F64">
+      <w:start w:val="1"/>
+      <w:numFmt w:val="decimal"/>
+      <w:lvlText w:val="%1-"/>
+      <w:lvlJc w:val="left"/>
+      <w:pPr>
+        <w:ind w:left="720" w:hanging="360"/>
+      </w:pPr>
+      <w:rPr>
+        <w:rFonts w:hint="default"/>
+      </w:rPr>
+    </w:lvl>
+    <w:lvl w:ilvl="1" w:tplc="040C0019" w:tentative="1">
+      <w:start w:val="1"/>
+      <w:numFmt w:val="lowerLetter"/>
+      <w:lvlText w:val="%2."/>
+      <w:lvlJc w:val="left"/>
+      <w:pPr>
+        <w:ind w:left="1440" w:hanging="360"/>
+      </w:pPr>
+    </w:lvl>
+    <w:lvl w:ilvl="2" w:tplc="040C001B" w:tentative="1">
+      <w:start w:val="1"/>
+      <w:numFmt w:val="lowerRoman"/>
+      <w:lvlText w:val="%3."/>
+      <w:lvlJc w:val="right"/>
+      <w:pPr>
+        <w:ind w:left="2160" w:hanging="180"/>
+      </w:pPr>
+    </w:lvl>
+    <w:lvl w:ilvl="3" w:tplc="040C000F" w:tentative="1">
+      <w:start w:val="1"/>
+      <w:numFmt w:val="decimal"/>
+      <w:lvlText w:val="%4."/>
+      <w:lvlJc w:val="left"/>
+      <w:pPr>
+        <w:ind w:left="2880" w:hanging="360"/>
+      </w:pPr>
+    </w:lvl>
+    <w:lvl w:ilvl="4" w:tplc="040C0019" w:tentative="1">
+      <w:start w:val="1"/>
+      <w:numFmt w:val="lowerLetter"/>
+      <w:lvlText w:val="%5."/>
+      <w:lvlJc w:val="left"/>
+      <w:pPr>
+        <w:ind w:left="3600" w:hanging="360"/>
+      </w:pPr>
+    </w:lvl>
+    <w:lvl w:ilvl="5" w:tplc="040C001B" w:tentative="1">
+      <w:start w:val="1"/>
+      <w:numFmt w:val="lowerRoman"/>
+      <w:lvlText w:val="%6."/>
+      <w:lvlJc w:val="right"/>
+      <w:pPr>
+        <w:ind w:left="4320" w:hanging="180"/>
+      </w:pPr>
+    </w:lvl>
+    <w:lvl w:ilvl="6" w:tplc="040C000F" w:tentative="1">
+      <w:start w:val="1"/>
+      <w:numFmt w:val="decimal"/>
+      <w:lvlText w:val="%7."/>
+      <w:lvlJc w:val="left"/>
+      <w:pPr>
+        <w:ind w:left="5040" w:hanging="360"/>
+      </w:pPr>
+    </w:lvl>
+    <w:lvl w:ilvl="7" w:tplc="040C0019" w:tentative="1">
+      <w:start w:val="1"/>
+      <w:numFmt w:val="lowerLetter"/>
+      <w:lvlText w:val="%8."/>
+      <w:lvlJc w:val="left"/>
+      <w:pPr>
+        <w:ind w:left="5760" w:hanging="360"/>
+      </w:pPr>
+    </w:lvl>
+    <w:lvl w:ilvl="8" w:tplc="040C001B" w:tentative="1">
+      <w:start w:val="1"/>
+      <w:numFmt w:val="lowerRoman"/>
+      <w:lvlText w:val="%9."/>
+      <w:lvlJc w:val="right"/>
+      <w:pPr>
+        <w:ind w:left="6480" w:hanging="180"/>
+      </w:pPr>
+    </w:lvl>
+  </w:abstractNum>
+  <w:abstractNum w:abstractNumId="15">
     <w:nsid w:val="4EF0027C"/>
     <w:multiLevelType w:val="hybridMultilevel"/>
     <w:tmpl w:val="286C22D8"/>
@@ -4703,7 +7250,7 @@
       </w:pPr>
     </w:lvl>
   </w:abstractNum>
-  <w:abstractNum w:abstractNumId="8">
+  <w:abstractNum w:abstractNumId="16">
     <w:nsid w:val="50BD1B17"/>
     <w:multiLevelType w:val="hybridMultilevel"/>
     <w:tmpl w:val="286C22D8"/>
@@ -4792,7 +7339,7 @@
       </w:pPr>
     </w:lvl>
   </w:abstractNum>
-  <w:abstractNum w:abstractNumId="9">
+  <w:abstractNum w:abstractNumId="17">
     <w:nsid w:val="511F544B"/>
     <w:multiLevelType w:val="hybridMultilevel"/>
     <w:tmpl w:val="8EDE5ABE"/>
@@ -4881,7 +7428,7 @@
       </w:pPr>
     </w:lvl>
   </w:abstractNum>
-  <w:abstractNum w:abstractNumId="10">
+  <w:abstractNum w:abstractNumId="18">
     <w:nsid w:val="587F36C5"/>
     <w:multiLevelType w:val="hybridMultilevel"/>
     <w:tmpl w:val="B5F87130"/>
@@ -4970,7 +7517,96 @@
       </w:pPr>
     </w:lvl>
   </w:abstractNum>
-  <w:abstractNum w:abstractNumId="11">
+  <w:abstractNum w:abstractNumId="19">
+    <w:nsid w:val="5956121C"/>
+    <w:multiLevelType w:val="hybridMultilevel"/>
+    <w:tmpl w:val="8AE86198"/>
+    <w:lvl w:ilvl="0" w:tplc="6BC60F64">
+      <w:start w:val="1"/>
+      <w:numFmt w:val="decimal"/>
+      <w:lvlText w:val="%1-"/>
+      <w:lvlJc w:val="left"/>
+      <w:pPr>
+        <w:ind w:left="720" w:hanging="360"/>
+      </w:pPr>
+      <w:rPr>
+        <w:rFonts w:hint="default"/>
+      </w:rPr>
+    </w:lvl>
+    <w:lvl w:ilvl="1" w:tplc="040C0019" w:tentative="1">
+      <w:start w:val="1"/>
+      <w:numFmt w:val="lowerLetter"/>
+      <w:lvlText w:val="%2."/>
+      <w:lvlJc w:val="left"/>
+      <w:pPr>
+        <w:ind w:left="1440" w:hanging="360"/>
+      </w:pPr>
+    </w:lvl>
+    <w:lvl w:ilvl="2" w:tplc="040C001B" w:tentative="1">
+      <w:start w:val="1"/>
+      <w:numFmt w:val="lowerRoman"/>
+      <w:lvlText w:val="%3."/>
+      <w:lvlJc w:val="right"/>
+      <w:pPr>
+        <w:ind w:left="2160" w:hanging="180"/>
+      </w:pPr>
+    </w:lvl>
+    <w:lvl w:ilvl="3" w:tplc="040C000F" w:tentative="1">
+      <w:start w:val="1"/>
+      <w:numFmt w:val="decimal"/>
+      <w:lvlText w:val="%4."/>
+      <w:lvlJc w:val="left"/>
+      <w:pPr>
+        <w:ind w:left="2880" w:hanging="360"/>
+      </w:pPr>
+    </w:lvl>
+    <w:lvl w:ilvl="4" w:tplc="040C0019" w:tentative="1">
+      <w:start w:val="1"/>
+      <w:numFmt w:val="lowerLetter"/>
+      <w:lvlText w:val="%5."/>
+      <w:lvlJc w:val="left"/>
+      <w:pPr>
+        <w:ind w:left="3600" w:hanging="360"/>
+      </w:pPr>
+    </w:lvl>
+    <w:lvl w:ilvl="5" w:tplc="040C001B" w:tentative="1">
+      <w:start w:val="1"/>
+      <w:numFmt w:val="lowerRoman"/>
+      <w:lvlText w:val="%6."/>
+      <w:lvlJc w:val="right"/>
+      <w:pPr>
+        <w:ind w:left="4320" w:hanging="180"/>
+      </w:pPr>
+    </w:lvl>
+    <w:lvl w:ilvl="6" w:tplc="040C000F" w:tentative="1">
+      <w:start w:val="1"/>
+      <w:numFmt w:val="decimal"/>
+      <w:lvlText w:val="%7."/>
+      <w:lvlJc w:val="left"/>
+      <w:pPr>
+        <w:ind w:left="5040" w:hanging="360"/>
+      </w:pPr>
+    </w:lvl>
+    <w:lvl w:ilvl="7" w:tplc="040C0019" w:tentative="1">
+      <w:start w:val="1"/>
+      <w:numFmt w:val="lowerLetter"/>
+      <w:lvlText w:val="%8."/>
+      <w:lvlJc w:val="left"/>
+      <w:pPr>
+        <w:ind w:left="5760" w:hanging="360"/>
+      </w:pPr>
+    </w:lvl>
+    <w:lvl w:ilvl="8" w:tplc="040C001B" w:tentative="1">
+      <w:start w:val="1"/>
+      <w:numFmt w:val="lowerRoman"/>
+      <w:lvlText w:val="%9."/>
+      <w:lvlJc w:val="right"/>
+      <w:pPr>
+        <w:ind w:left="6480" w:hanging="180"/>
+      </w:pPr>
+    </w:lvl>
+  </w:abstractNum>
+  <w:abstractNum w:abstractNumId="20">
     <w:nsid w:val="613D3B01"/>
     <w:multiLevelType w:val="hybridMultilevel"/>
     <w:tmpl w:val="8EDE5ABE"/>
@@ -5059,7 +7695,96 @@
       </w:pPr>
     </w:lvl>
   </w:abstractNum>
-  <w:abstractNum w:abstractNumId="12">
+  <w:abstractNum w:abstractNumId="21">
+    <w:nsid w:val="6BC53046"/>
+    <w:multiLevelType w:val="hybridMultilevel"/>
+    <w:tmpl w:val="8AE86198"/>
+    <w:lvl w:ilvl="0" w:tplc="6BC60F64">
+      <w:start w:val="1"/>
+      <w:numFmt w:val="decimal"/>
+      <w:lvlText w:val="%1-"/>
+      <w:lvlJc w:val="left"/>
+      <w:pPr>
+        <w:ind w:left="720" w:hanging="360"/>
+      </w:pPr>
+      <w:rPr>
+        <w:rFonts w:hint="default"/>
+      </w:rPr>
+    </w:lvl>
+    <w:lvl w:ilvl="1" w:tplc="040C0019" w:tentative="1">
+      <w:start w:val="1"/>
+      <w:numFmt w:val="lowerLetter"/>
+      <w:lvlText w:val="%2."/>
+      <w:lvlJc w:val="left"/>
+      <w:pPr>
+        <w:ind w:left="1440" w:hanging="360"/>
+      </w:pPr>
+    </w:lvl>
+    <w:lvl w:ilvl="2" w:tplc="040C001B" w:tentative="1">
+      <w:start w:val="1"/>
+      <w:numFmt w:val="lowerRoman"/>
+      <w:lvlText w:val="%3."/>
+      <w:lvlJc w:val="right"/>
+      <w:pPr>
+        <w:ind w:left="2160" w:hanging="180"/>
+      </w:pPr>
+    </w:lvl>
+    <w:lvl w:ilvl="3" w:tplc="040C000F" w:tentative="1">
+      <w:start w:val="1"/>
+      <w:numFmt w:val="decimal"/>
+      <w:lvlText w:val="%4."/>
+      <w:lvlJc w:val="left"/>
+      <w:pPr>
+        <w:ind w:left="2880" w:hanging="360"/>
+      </w:pPr>
+    </w:lvl>
+    <w:lvl w:ilvl="4" w:tplc="040C0019" w:tentative="1">
+      <w:start w:val="1"/>
+      <w:numFmt w:val="lowerLetter"/>
+      <w:lvlText w:val="%5."/>
+      <w:lvlJc w:val="left"/>
+      <w:pPr>
+        <w:ind w:left="3600" w:hanging="360"/>
+      </w:pPr>
+    </w:lvl>
+    <w:lvl w:ilvl="5" w:tplc="040C001B" w:tentative="1">
+      <w:start w:val="1"/>
+      <w:numFmt w:val="lowerRoman"/>
+      <w:lvlText w:val="%6."/>
+      <w:lvlJc w:val="right"/>
+      <w:pPr>
+        <w:ind w:left="4320" w:hanging="180"/>
+      </w:pPr>
+    </w:lvl>
+    <w:lvl w:ilvl="6" w:tplc="040C000F" w:tentative="1">
+      <w:start w:val="1"/>
+      <w:numFmt w:val="decimal"/>
+      <w:lvlText w:val="%7."/>
+      <w:lvlJc w:val="left"/>
+      <w:pPr>
+        <w:ind w:left="5040" w:hanging="360"/>
+      </w:pPr>
+    </w:lvl>
+    <w:lvl w:ilvl="7" w:tplc="040C0019" w:tentative="1">
+      <w:start w:val="1"/>
+      <w:numFmt w:val="lowerLetter"/>
+      <w:lvlText w:val="%8."/>
+      <w:lvlJc w:val="left"/>
+      <w:pPr>
+        <w:ind w:left="5760" w:hanging="360"/>
+      </w:pPr>
+    </w:lvl>
+    <w:lvl w:ilvl="8" w:tplc="040C001B" w:tentative="1">
+      <w:start w:val="1"/>
+      <w:numFmt w:val="lowerRoman"/>
+      <w:lvlText w:val="%9."/>
+      <w:lvlJc w:val="right"/>
+      <w:pPr>
+        <w:ind w:left="6480" w:hanging="180"/>
+      </w:pPr>
+    </w:lvl>
+  </w:abstractNum>
+  <w:abstractNum w:abstractNumId="22">
     <w:nsid w:val="6C43188F"/>
     <w:multiLevelType w:val="hybridMultilevel"/>
     <w:tmpl w:val="8EDE5ABE"/>
@@ -5148,44 +7873,258 @@
       </w:pPr>
     </w:lvl>
   </w:abstractNum>
+  <w:abstractNum w:abstractNumId="23">
+    <w:nsid w:val="6F060A87"/>
+    <w:multiLevelType w:val="hybridMultilevel"/>
+    <w:tmpl w:val="286C22D8"/>
+    <w:lvl w:ilvl="0" w:tplc="3914FCAA">
+      <w:start w:val="1"/>
+      <w:numFmt w:val="lowerLetter"/>
+      <w:lvlText w:val="%1-"/>
+      <w:lvlJc w:val="left"/>
+      <w:pPr>
+        <w:ind w:left="720" w:hanging="360"/>
+      </w:pPr>
+      <w:rPr>
+        <w:rFonts w:hint="default"/>
+      </w:rPr>
+    </w:lvl>
+    <w:lvl w:ilvl="1" w:tplc="040C0019" w:tentative="1">
+      <w:start w:val="1"/>
+      <w:numFmt w:val="lowerLetter"/>
+      <w:lvlText w:val="%2."/>
+      <w:lvlJc w:val="left"/>
+      <w:pPr>
+        <w:ind w:left="1440" w:hanging="360"/>
+      </w:pPr>
+    </w:lvl>
+    <w:lvl w:ilvl="2" w:tplc="040C001B" w:tentative="1">
+      <w:start w:val="1"/>
+      <w:numFmt w:val="lowerRoman"/>
+      <w:lvlText w:val="%3."/>
+      <w:lvlJc w:val="right"/>
+      <w:pPr>
+        <w:ind w:left="2160" w:hanging="180"/>
+      </w:pPr>
+    </w:lvl>
+    <w:lvl w:ilvl="3" w:tplc="040C000F" w:tentative="1">
+      <w:start w:val="1"/>
+      <w:numFmt w:val="decimal"/>
+      <w:lvlText w:val="%4."/>
+      <w:lvlJc w:val="left"/>
+      <w:pPr>
+        <w:ind w:left="2880" w:hanging="360"/>
+      </w:pPr>
+    </w:lvl>
+    <w:lvl w:ilvl="4" w:tplc="040C0019" w:tentative="1">
+      <w:start w:val="1"/>
+      <w:numFmt w:val="lowerLetter"/>
+      <w:lvlText w:val="%5."/>
+      <w:lvlJc w:val="left"/>
+      <w:pPr>
+        <w:ind w:left="3600" w:hanging="360"/>
+      </w:pPr>
+    </w:lvl>
+    <w:lvl w:ilvl="5" w:tplc="040C001B" w:tentative="1">
+      <w:start w:val="1"/>
+      <w:numFmt w:val="lowerRoman"/>
+      <w:lvlText w:val="%6."/>
+      <w:lvlJc w:val="right"/>
+      <w:pPr>
+        <w:ind w:left="4320" w:hanging="180"/>
+      </w:pPr>
+    </w:lvl>
+    <w:lvl w:ilvl="6" w:tplc="040C000F" w:tentative="1">
+      <w:start w:val="1"/>
+      <w:numFmt w:val="decimal"/>
+      <w:lvlText w:val="%7."/>
+      <w:lvlJc w:val="left"/>
+      <w:pPr>
+        <w:ind w:left="5040" w:hanging="360"/>
+      </w:pPr>
+    </w:lvl>
+    <w:lvl w:ilvl="7" w:tplc="040C0019" w:tentative="1">
+      <w:start w:val="1"/>
+      <w:numFmt w:val="lowerLetter"/>
+      <w:lvlText w:val="%8."/>
+      <w:lvlJc w:val="left"/>
+      <w:pPr>
+        <w:ind w:left="5760" w:hanging="360"/>
+      </w:pPr>
+    </w:lvl>
+    <w:lvl w:ilvl="8" w:tplc="040C001B" w:tentative="1">
+      <w:start w:val="1"/>
+      <w:numFmt w:val="lowerRoman"/>
+      <w:lvlText w:val="%9."/>
+      <w:lvlJc w:val="right"/>
+      <w:pPr>
+        <w:ind w:left="6480" w:hanging="180"/>
+      </w:pPr>
+    </w:lvl>
+  </w:abstractNum>
+  <w:abstractNum w:abstractNumId="24">
+    <w:nsid w:val="786C0958"/>
+    <w:multiLevelType w:val="hybridMultilevel"/>
+    <w:tmpl w:val="8AE86198"/>
+    <w:lvl w:ilvl="0" w:tplc="6BC60F64">
+      <w:start w:val="1"/>
+      <w:numFmt w:val="decimal"/>
+      <w:lvlText w:val="%1-"/>
+      <w:lvlJc w:val="left"/>
+      <w:pPr>
+        <w:ind w:left="720" w:hanging="360"/>
+      </w:pPr>
+      <w:rPr>
+        <w:rFonts w:hint="default"/>
+      </w:rPr>
+    </w:lvl>
+    <w:lvl w:ilvl="1" w:tplc="040C0019" w:tentative="1">
+      <w:start w:val="1"/>
+      <w:numFmt w:val="lowerLetter"/>
+      <w:lvlText w:val="%2."/>
+      <w:lvlJc w:val="left"/>
+      <w:pPr>
+        <w:ind w:left="1440" w:hanging="360"/>
+      </w:pPr>
+    </w:lvl>
+    <w:lvl w:ilvl="2" w:tplc="040C001B" w:tentative="1">
+      <w:start w:val="1"/>
+      <w:numFmt w:val="lowerRoman"/>
+      <w:lvlText w:val="%3."/>
+      <w:lvlJc w:val="right"/>
+      <w:pPr>
+        <w:ind w:left="2160" w:hanging="180"/>
+      </w:pPr>
+    </w:lvl>
+    <w:lvl w:ilvl="3" w:tplc="040C000F" w:tentative="1">
+      <w:start w:val="1"/>
+      <w:numFmt w:val="decimal"/>
+      <w:lvlText w:val="%4."/>
+      <w:lvlJc w:val="left"/>
+      <w:pPr>
+        <w:ind w:left="2880" w:hanging="360"/>
+      </w:pPr>
+    </w:lvl>
+    <w:lvl w:ilvl="4" w:tplc="040C0019" w:tentative="1">
+      <w:start w:val="1"/>
+      <w:numFmt w:val="lowerLetter"/>
+      <w:lvlText w:val="%5."/>
+      <w:lvlJc w:val="left"/>
+      <w:pPr>
+        <w:ind w:left="3600" w:hanging="360"/>
+      </w:pPr>
+    </w:lvl>
+    <w:lvl w:ilvl="5" w:tplc="040C001B" w:tentative="1">
+      <w:start w:val="1"/>
+      <w:numFmt w:val="lowerRoman"/>
+      <w:lvlText w:val="%6."/>
+      <w:lvlJc w:val="right"/>
+      <w:pPr>
+        <w:ind w:left="4320" w:hanging="180"/>
+      </w:pPr>
+    </w:lvl>
+    <w:lvl w:ilvl="6" w:tplc="040C000F" w:tentative="1">
+      <w:start w:val="1"/>
+      <w:numFmt w:val="decimal"/>
+      <w:lvlText w:val="%7."/>
+      <w:lvlJc w:val="left"/>
+      <w:pPr>
+        <w:ind w:left="5040" w:hanging="360"/>
+      </w:pPr>
+    </w:lvl>
+    <w:lvl w:ilvl="7" w:tplc="040C0019" w:tentative="1">
+      <w:start w:val="1"/>
+      <w:numFmt w:val="lowerLetter"/>
+      <w:lvlText w:val="%8."/>
+      <w:lvlJc w:val="left"/>
+      <w:pPr>
+        <w:ind w:left="5760" w:hanging="360"/>
+      </w:pPr>
+    </w:lvl>
+    <w:lvl w:ilvl="8" w:tplc="040C001B" w:tentative="1">
+      <w:start w:val="1"/>
+      <w:numFmt w:val="lowerRoman"/>
+      <w:lvlText w:val="%9."/>
+      <w:lvlJc w:val="right"/>
+      <w:pPr>
+        <w:ind w:left="6480" w:hanging="180"/>
+      </w:pPr>
+    </w:lvl>
+  </w:abstractNum>
   <w:num w:numId="1">
-    <w:abstractNumId w:val="1"/>
+    <w:abstractNumId w:val="2"/>
   </w:num>
   <w:num w:numId="2">
-    <w:abstractNumId w:val="11"/>
+    <w:abstractNumId w:val="20"/>
   </w:num>
   <w:num w:numId="3">
+    <w:abstractNumId w:val="22"/>
+  </w:num>
+  <w:num w:numId="4">
     <w:abstractNumId w:val="12"/>
   </w:num>
-  <w:num w:numId="4">
-    <w:abstractNumId w:val="6"/>
-  </w:num>
   <w:num w:numId="5">
-    <w:abstractNumId w:val="9"/>
+    <w:abstractNumId w:val="17"/>
   </w:num>
   <w:num w:numId="6">
     <w:abstractNumId w:val="0"/>
   </w:num>
   <w:num w:numId="7">
+    <w:abstractNumId w:val="16"/>
+  </w:num>
+  <w:num w:numId="8">
+    <w:abstractNumId w:val="10"/>
+  </w:num>
+  <w:num w:numId="9">
+    <w:abstractNumId w:val="5"/>
+  </w:num>
+  <w:num w:numId="10">
     <w:abstractNumId w:val="8"/>
   </w:num>
-  <w:num w:numId="8">
-    <w:abstractNumId w:val="5"/>
+  <w:num w:numId="11">
+    <w:abstractNumId w:val="15"/>
   </w:num>
-  <w:num w:numId="9">
-    <w:abstractNumId w:val="2"/>
+  <w:num w:numId="12">
+    <w:abstractNumId w:val="6"/>
   </w:num>
-  <w:num w:numId="10">
+  <w:num w:numId="13">
+    <w:abstractNumId w:val="18"/>
+  </w:num>
+  <w:num w:numId="14">
+    <w:abstractNumId w:val="23"/>
+  </w:num>
+  <w:num w:numId="15">
+    <w:abstractNumId w:val="3"/>
+  </w:num>
+  <w:num w:numId="16">
+    <w:abstractNumId w:val="9"/>
+  </w:num>
+  <w:num w:numId="17">
+    <w:abstractNumId w:val="13"/>
+  </w:num>
+  <w:num w:numId="18">
+    <w:abstractNumId w:val="11"/>
+  </w:num>
+  <w:num w:numId="19">
     <w:abstractNumId w:val="4"/>
   </w:num>
-  <w:num w:numId="11">
+  <w:num w:numId="20">
+    <w:abstractNumId w:val="14"/>
+  </w:num>
+  <w:num w:numId="21">
+    <w:abstractNumId w:val="21"/>
+  </w:num>
+  <w:num w:numId="22">
+    <w:abstractNumId w:val="1"/>
+  </w:num>
+  <w:num w:numId="23">
     <w:abstractNumId w:val="7"/>
   </w:num>
-  <w:num w:numId="12">
-    <w:abstractNumId w:val="3"/>
+  <w:num w:numId="24">
+    <w:abstractNumId w:val="24"/>
   </w:num>
-  <w:num w:numId="13">
-    <w:abstractNumId w:val="10"/>
+  <w:num w:numId="25">
+    <w:abstractNumId w:val="19"/>
   </w:num>
 </w:numbering>
 </file>

</xml_diff>